<commit_message>
Applied JUnit 5 tests and minor improvements
</commit_message>
<xml_diff>
--- a/Worker API.docx
+++ b/Worker API.docx
@@ -2823,17 +2823,97 @@
         <w:pStyle w:val="HTML"/>
         <w:shd w:val="clear" w:color="auto" w:fill="FFFFFF"/>
         <w:rPr>
-          <w:color w:val="FF0000"/>
-        </w:rPr>
-      </w:pPr>
-      <w:r>
-        <w:rPr>
-          <w:color w:val="080808"/>
-        </w:rPr>
-        <w:tab/>
-      </w:r>
-      <w:r>
-        <w:rPr>
+          <w:color w:val="080808"/>
+        </w:rPr>
+      </w:pPr>
+      <w:r>
+        <w:rPr>
+          <w:color w:val="080808"/>
+        </w:rPr>
+        <w:tab/>
+      </w:r>
+      <w:r>
+        <w:rPr>
+          <w:color w:val="080808"/>
+        </w:rPr>
+        <w:t>“</w:t>
+      </w:r>
+      <w:r>
+        <w:rPr>
+          <w:color w:val="080808"/>
+        </w:rPr>
+        <w:t>Выполнено</w:t>
+      </w:r>
+      <w:r>
+        <w:rPr>
+          <w:color w:val="080808"/>
+        </w:rPr>
+        <w:t>”</w:t>
+      </w:r>
+      <w:r>
+        <w:rPr>
+          <w:color w:val="080808"/>
+          <w:lang w:val="en-US"/>
+        </w:rPr>
+        <w:t>:</w:t>
+      </w:r>
+      <w:r>
+        <w:rPr>
+          <w:color w:val="080808"/>
+        </w:rPr>
+        <w:t xml:space="preserve"> </w:t>
+      </w:r>
+      <w:r>
+        <w:rPr>
+          <w:color w:val="080808"/>
+        </w:rPr>
+        <w:t>&lt;</w:t>
+      </w:r>
+      <w:r>
+        <w:rPr>
+          <w:color w:val="080808"/>
+        </w:rPr>
+        <w:t>Количество выполненных операций</w:t>
+      </w:r>
+      <w:r>
+        <w:rPr>
+          <w:color w:val="080808"/>
+        </w:rPr>
+        <w:t xml:space="preserve">: </w:t>
+      </w:r>
+      <w:r>
+        <w:rPr>
+          <w:color w:val="080808"/>
+          <w:lang w:val="en-US"/>
+        </w:rPr>
+        <w:t>Float</w:t>
+      </w:r>
+      <w:r>
+        <w:rPr>
+          <w:color w:val="080808"/>
+        </w:rPr>
+        <w:t>&gt;</w:t>
+      </w:r>
+    </w:p>
+    <w:p>
+      <w:pPr>
+        <w:pStyle w:val="HTML"/>
+        <w:shd w:val="clear" w:color="auto" w:fill="FFFFFF"/>
+        <w:rPr>
+          <w:strike/>
+          <w:color w:val="FF0000"/>
+        </w:rPr>
+      </w:pPr>
+      <w:r>
+        <w:rPr>
+          <w:strike/>
+          <w:color w:val="080808"/>
+        </w:rPr>
+        <w:tab/>
+      </w:r>
+      <w:r>
+        <w:rPr>
+          <w:strike/>
           <w:color w:val="FF0000"/>
         </w:rPr>
         <w:t>"Исполнитель": &lt;Код исполнителя: String&gt;,</w:t>
@@ -2844,23 +2924,21 @@
         <w:pStyle w:val="HTML"/>
         <w:shd w:val="clear" w:color="auto" w:fill="FFFFFF"/>
         <w:rPr>
-          <w:color w:val="FF0000"/>
-        </w:rPr>
-      </w:pPr>
-      <w:r>
-        <w:rPr>
-          <w:color w:val="FF0000"/>
-        </w:rPr>
-        <w:tab/>
-      </w:r>
-      <w:r>
-        <w:rPr>
-          <w:color w:val="FF0000"/>
-        </w:rPr>
+          <w:strike/>
+          <w:color w:val="FF0000"/>
+        </w:rPr>
+      </w:pPr>
+      <w:r>
+        <w:rPr>
+          <w:strike/>
+          <w:color w:val="FF0000"/>
+        </w:rPr>
+        <w:tab/>
         <w:t xml:space="preserve">"Выполнено": &lt;Дата и время выполнения: </w:t>
       </w:r>
       <w:r>
         <w:rPr>
+          <w:strike/>
           <w:color w:val="FF0000"/>
           <w:lang w:val="en-US"/>
         </w:rPr>
@@ -2868,12 +2946,14 @@
       </w:r>
       <w:r>
         <w:rPr>
+          <w:strike/>
           <w:color w:val="FF0000"/>
         </w:rPr>
         <w:t>-</w:t>
       </w:r>
       <w:r>
         <w:rPr>
+          <w:strike/>
           <w:color w:val="FF0000"/>
           <w:lang w:val="en-US"/>
         </w:rPr>
@@ -2881,12 +2961,14 @@
       </w:r>
       <w:r>
         <w:rPr>
+          <w:strike/>
           <w:color w:val="FF0000"/>
         </w:rPr>
         <w:t>-</w:t>
       </w:r>
       <w:r>
         <w:rPr>
+          <w:strike/>
           <w:color w:val="FF0000"/>
           <w:lang w:val="en-US"/>
         </w:rPr>
@@ -2894,12 +2976,14 @@
       </w:r>
       <w:r>
         <w:rPr>
+          <w:strike/>
           <w:color w:val="FF0000"/>
         </w:rPr>
         <w:t>:</w:t>
       </w:r>
       <w:r>
         <w:rPr>
+          <w:strike/>
           <w:color w:val="FF0000"/>
           <w:lang w:val="en-US"/>
         </w:rPr>
@@ -2907,12 +2991,14 @@
       </w:r>
       <w:r>
         <w:rPr>
+          <w:strike/>
           <w:color w:val="FF0000"/>
         </w:rPr>
         <w:t>:</w:t>
       </w:r>
       <w:r>
         <w:rPr>
+          <w:strike/>
           <w:color w:val="FF0000"/>
           <w:lang w:val="en-US"/>
         </w:rPr>
@@ -2920,6 +3006,7 @@
       </w:r>
       <w:r>
         <w:rPr>
+          <w:strike/>
           <w:color w:val="FF0000"/>
         </w:rPr>
         <w:t>&gt;</w:t>
@@ -2965,25 +3052,7 @@
         <w:rPr>
           <w:color w:val="FF0000"/>
         </w:rPr>
-        <w:t xml:space="preserve">Если операция выполнена, то в поле Исполнитель выводится код для сравнения с кодом пользователя </w:t>
-      </w:r>
-      <w:r>
-        <w:rPr>
-          <w:color w:val="FF0000"/>
-        </w:rPr>
-        <w:t>–</w:t>
-      </w:r>
-      <w:r>
-        <w:rPr>
-          <w:color w:val="FF0000"/>
-        </w:rPr>
-        <w:t xml:space="preserve"> </w:t>
-      </w:r>
-      <w:r>
-        <w:rPr>
-          <w:color w:val="FF0000"/>
-        </w:rPr>
-        <w:t>(своя/чужая операция)</w:t>
+        <w:t>Если операция выполнена, то в поле Исполнитель выводится код для сравнения с кодом пользователя – (своя/чужая операция)</w:t>
       </w:r>
     </w:p>
     <w:p>
@@ -3364,83 +3433,70 @@
           <w:color w:val="FF0000"/>
         </w:rPr>
         <w:tab/>
-        <w:t>"Ед. изм.": "шт"</w:t>
-      </w:r>
-      <w:r>
-        <w:rPr>
-          <w:color w:val="FF0000"/>
-        </w:rPr>
-        <w:t>,</w:t>
-      </w:r>
-    </w:p>
-    <w:p>
-      <w:pPr>
-        <w:pStyle w:val="HTML"/>
-        <w:shd w:val="clear" w:color="auto" w:fill="FFFFFF"/>
-        <w:rPr>
-          <w:color w:val="FF0000"/>
-        </w:rPr>
-      </w:pPr>
-      <w:r>
-        <w:rPr>
-          <w:color w:val="FF0000"/>
-        </w:rPr>
-        <w:tab/>
-        <w:t>"Исполнитель": "</w:t>
-      </w:r>
-      <w:r>
-        <w:rPr>
-          <w:color w:val="FF0000"/>
-        </w:rPr>
-        <w:t>С764</w:t>
-      </w:r>
-      <w:r>
-        <w:rPr>
-          <w:color w:val="FF0000"/>
-        </w:rPr>
-        <w:t>",</w:t>
-      </w:r>
-    </w:p>
-    <w:p>
-      <w:pPr>
-        <w:pStyle w:val="HTML"/>
-        <w:shd w:val="clear" w:color="auto" w:fill="FFFFFF"/>
+        <w:t>"Ед. изм.": "шт",</w:t>
+      </w:r>
+    </w:p>
+    <w:p>
+      <w:pPr>
+        <w:pStyle w:val="HTML"/>
+        <w:shd w:val="clear" w:color="auto" w:fill="FFFFFF"/>
+        <w:rPr>
+          <w:color w:val="FF0000"/>
+        </w:rPr>
+      </w:pPr>
+      <w:r>
+        <w:rPr>
+          <w:color w:val="FF0000"/>
+        </w:rPr>
+        <w:tab/>
+        <w:t>"Исполнитель": "С764",</w:t>
+      </w:r>
+    </w:p>
+    <w:p>
+      <w:pPr>
+        <w:pStyle w:val="HTML"/>
+        <w:shd w:val="clear" w:color="auto" w:fill="FFFFFF"/>
+        <w:rPr>
+          <w:color w:val="FF0000"/>
+        </w:rPr>
+      </w:pPr>
+      <w:r>
+        <w:rPr>
+          <w:color w:val="FF0000"/>
+        </w:rPr>
+        <w:tab/>
+        <w:t xml:space="preserve">"Выполнено": </w:t>
+      </w:r>
+      <w:r>
+        <w:rPr>
+          <w:color w:val="FF0000"/>
+        </w:rPr>
+        <w:t>"</w:t>
+      </w:r>
+      <w:r>
+        <w:rPr>
+          <w:color w:val="FF0000"/>
+        </w:rPr>
+        <w:t>2021-</w:t>
+      </w:r>
+      <w:r>
+        <w:rPr>
+          <w:color w:val="FF0000"/>
+        </w:rPr>
+        <w:t>11-18</w:t>
+      </w:r>
+      <w:r>
         <w:rPr>
           <w:color w:val="FF0000"/>
           <w:lang w:val="en-US"/>
         </w:rPr>
-      </w:pPr>
-      <w:r>
-        <w:rPr>
-          <w:color w:val="FF0000"/>
-        </w:rPr>
-        <w:tab/>
-        <w:t xml:space="preserve">"Выполнено": </w:t>
-      </w:r>
-      <w:r>
-        <w:rPr>
-          <w:color w:val="FF0000"/>
-        </w:rPr>
-        <w:t>"</w:t>
-      </w:r>
-      <w:r>
-        <w:rPr>
-          <w:color w:val="FF0000"/>
-        </w:rPr>
-        <w:t>2021-</w:t>
-      </w:r>
-      <w:r>
-        <w:rPr>
-          <w:color w:val="FF0000"/>
-        </w:rPr>
-        <w:t>11-18</w:t>
-      </w:r>
-      <w:r>
-        <w:rPr>
-          <w:color w:val="FF0000"/>
-          <w:lang w:val="en-US"/>
-        </w:rPr>
-        <w:t>T19:47:21</w:t>
+        <w:t>T</w:t>
+      </w:r>
+      <w:r>
+        <w:rPr>
+          <w:color w:val="FF0000"/>
+        </w:rPr>
+        <w:t>19:47:21</w:t>
       </w:r>
       <w:r>
         <w:rPr>

</xml_diff>

<commit_message>
Update API and fixed error of barcode length
</commit_message>
<xml_diff>
--- a/Worker API.docx
+++ b/Worker API.docx
@@ -26,12 +26,14 @@
       <w:r>
         <w:t xml:space="preserve">Приложение делает </w:t>
       </w:r>
+      <w:proofErr w:type="spellStart"/>
       <w:r>
         <w:rPr>
           <w:rStyle w:val="a5"/>
         </w:rPr>
         <w:t>http</w:t>
       </w:r>
+      <w:proofErr w:type="spellEnd"/>
       <w:r>
         <w:rPr>
           <w:rStyle w:val="a5"/>
@@ -112,7 +114,9 @@
               <w:tab w:val="right" w:leader="dot" w:pos="9345"/>
             </w:tabs>
             <w:rPr>
+              <w:rFonts w:eastAsiaTheme="minorEastAsia"/>
               <w:noProof/>
+              <w:lang w:eastAsia="ru-RU"/>
             </w:rPr>
           </w:pPr>
           <w:r>
@@ -124,7 +128,7 @@
           <w:r>
             <w:fldChar w:fldCharType="separate"/>
           </w:r>
-          <w:hyperlink w:anchor="_Toc85487804" w:history="1">
+          <w:hyperlink w:anchor="_Toc90282081" w:history="1">
             <w:r>
               <w:rPr>
                 <w:rStyle w:val="a5"/>
@@ -151,7 +155,7 @@
                 <w:noProof/>
                 <w:webHidden/>
               </w:rPr>
-              <w:instrText xml:space="preserve"> PAGEREF _Toc85487804 \h </w:instrText>
+              <w:instrText xml:space="preserve"> PAGEREF _Toc90282081 \h </w:instrText>
             </w:r>
             <w:r>
               <w:rPr>
@@ -189,10 +193,12 @@
               <w:tab w:val="right" w:leader="dot" w:pos="9345"/>
             </w:tabs>
             <w:rPr>
+              <w:rFonts w:eastAsiaTheme="minorEastAsia"/>
               <w:noProof/>
+              <w:lang w:eastAsia="ru-RU"/>
             </w:rPr>
           </w:pPr>
-          <w:hyperlink w:anchor="_Toc85487805" w:history="1">
+          <w:hyperlink w:anchor="_Toc90282082" w:history="1">
             <w:r>
               <w:rPr>
                 <w:rStyle w:val="a5"/>
@@ -206,7 +212,14 @@
                 <w:noProof/>
                 <w:lang w:val="en-US"/>
               </w:rPr>
-              <w:t>GET)</w:t>
+              <w:t>GET</w:t>
+            </w:r>
+            <w:r>
+              <w:rPr>
+                <w:rStyle w:val="a5"/>
+                <w:noProof/>
+              </w:rPr>
+              <w:t>)</w:t>
             </w:r>
             <w:r>
               <w:rPr>
@@ -227,7 +240,7 @@
                 <w:noProof/>
                 <w:webHidden/>
               </w:rPr>
-              <w:instrText xml:space="preserve"> PAGEREF _Toc85487805 \h </w:instrText>
+              <w:instrText xml:space="preserve"> PAGEREF _Toc90282082 \h </w:instrText>
             </w:r>
             <w:r>
               <w:rPr>
@@ -265,10 +278,12 @@
               <w:tab w:val="right" w:leader="dot" w:pos="9345"/>
             </w:tabs>
             <w:rPr>
+              <w:rFonts w:eastAsiaTheme="minorEastAsia"/>
               <w:noProof/>
+              <w:lang w:eastAsia="ru-RU"/>
             </w:rPr>
           </w:pPr>
-          <w:hyperlink w:anchor="_Toc85487806" w:history="1">
+          <w:hyperlink w:anchor="_Toc90282083" w:history="1">
             <w:r>
               <w:rPr>
                 <w:rStyle w:val="a5"/>
@@ -295,7 +310,7 @@
                 <w:noProof/>
                 <w:webHidden/>
               </w:rPr>
-              <w:instrText xml:space="preserve"> PAGEREF _Toc85487806 \h </w:instrText>
+              <w:instrText xml:space="preserve"> PAGEREF _Toc90282083 \h </w:instrText>
             </w:r>
             <w:r>
               <w:rPr>
@@ -333,10 +348,12 @@
               <w:tab w:val="right" w:leader="dot" w:pos="9345"/>
             </w:tabs>
             <w:rPr>
+              <w:rFonts w:eastAsiaTheme="minorEastAsia"/>
               <w:noProof/>
+              <w:lang w:eastAsia="ru-RU"/>
             </w:rPr>
           </w:pPr>
-          <w:hyperlink w:anchor="_Toc85487807" w:history="1">
+          <w:hyperlink w:anchor="_Toc90282084" w:history="1">
             <w:r>
               <w:rPr>
                 <w:rStyle w:val="a5"/>
@@ -386,7 +403,7 @@
                 <w:noProof/>
                 <w:webHidden/>
               </w:rPr>
-              <w:instrText xml:space="preserve"> PAGEREF _Toc85487807 \h </w:instrText>
+              <w:instrText xml:space="preserve"> PAGEREF _Toc90282084 \h </w:instrText>
             </w:r>
             <w:r>
               <w:rPr>
@@ -424,10 +441,12 @@
               <w:tab w:val="right" w:leader="dot" w:pos="9345"/>
             </w:tabs>
             <w:rPr>
+              <w:rFonts w:eastAsiaTheme="minorEastAsia"/>
               <w:noProof/>
+              <w:lang w:eastAsia="ru-RU"/>
             </w:rPr>
           </w:pPr>
-          <w:hyperlink w:anchor="_Toc85487808" w:history="1">
+          <w:hyperlink w:anchor="_Toc90282085" w:history="1">
             <w:r>
               <w:rPr>
                 <w:rStyle w:val="a5"/>
@@ -454,7 +473,7 @@
                 <w:noProof/>
                 <w:webHidden/>
               </w:rPr>
-              <w:instrText xml:space="preserve"> PAGEREF _Toc85487808 \h </w:instrText>
+              <w:instrText xml:space="preserve"> PAGEREF _Toc90282085 \h </w:instrText>
             </w:r>
             <w:r>
               <w:rPr>
@@ -492,10 +511,12 @@
               <w:tab w:val="right" w:leader="dot" w:pos="9345"/>
             </w:tabs>
             <w:rPr>
+              <w:rFonts w:eastAsiaTheme="minorEastAsia"/>
               <w:noProof/>
+              <w:lang w:eastAsia="ru-RU"/>
             </w:rPr>
           </w:pPr>
-          <w:hyperlink w:anchor="_Toc85487809" w:history="1">
+          <w:hyperlink w:anchor="_Toc90282086" w:history="1">
             <w:r>
               <w:rPr>
                 <w:rStyle w:val="a5"/>
@@ -522,83 +543,7 @@
                 <w:noProof/>
                 <w:webHidden/>
               </w:rPr>
-              <w:instrText xml:space="preserve"> PAGEREF _Toc85487809 \h </w:instrText>
-            </w:r>
-            <w:r>
-              <w:rPr>
-                <w:noProof/>
-                <w:webHidden/>
-              </w:rPr>
-            </w:r>
-            <w:r>
-              <w:rPr>
-                <w:noProof/>
-                <w:webHidden/>
-              </w:rPr>
-              <w:fldChar w:fldCharType="separate"/>
-            </w:r>
-            <w:r>
-              <w:rPr>
-                <w:noProof/>
-                <w:webHidden/>
-              </w:rPr>
-              <w:t>3</w:t>
-            </w:r>
-            <w:r>
-              <w:rPr>
-                <w:noProof/>
-                <w:webHidden/>
-              </w:rPr>
-              <w:fldChar w:fldCharType="end"/>
-            </w:r>
-          </w:hyperlink>
-        </w:p>
-        <w:p>
-          <w:pPr>
-            <w:pStyle w:val="31"/>
-            <w:tabs>
-              <w:tab w:val="right" w:leader="dot" w:pos="9345"/>
-            </w:tabs>
-            <w:rPr>
-              <w:noProof/>
-            </w:rPr>
-          </w:pPr>
-          <w:hyperlink w:anchor="_Toc85487810" w:history="1">
-            <w:r>
-              <w:rPr>
-                <w:rStyle w:val="a5"/>
-                <w:noProof/>
-              </w:rPr>
-              <w:t>Запрос (</w:t>
-            </w:r>
-            <w:r>
-              <w:rPr>
-                <w:rStyle w:val="a5"/>
-                <w:noProof/>
-                <w:lang w:val="en-US"/>
-              </w:rPr>
-              <w:t>GET)</w:t>
-            </w:r>
-            <w:r>
-              <w:rPr>
-                <w:noProof/>
-                <w:webHidden/>
-              </w:rPr>
-              <w:tab/>
-            </w:r>
-            <w:r>
-              <w:rPr>
-                <w:noProof/>
-                <w:webHidden/>
-              </w:rPr>
-              <w:fldChar w:fldCharType="begin"/>
-            </w:r>
-            <w:r>
-              <w:rPr>
-                <w:noProof/>
-                <w:webHidden/>
-              </w:rPr>
-              <w:instrText xml:space="preserve"> PAGEREF _Toc85487810 \h </w:instrText>
+              <w:instrText xml:space="preserve"> PAGEREF _Toc90282086 \h </w:instrText>
             </w:r>
             <w:r>
               <w:rPr>
@@ -636,16 +581,33 @@
               <w:tab w:val="right" w:leader="dot" w:pos="9345"/>
             </w:tabs>
             <w:rPr>
+              <w:rFonts w:eastAsiaTheme="minorEastAsia"/>
               <w:noProof/>
+              <w:lang w:eastAsia="ru-RU"/>
             </w:rPr>
           </w:pPr>
-          <w:hyperlink w:anchor="_Toc85487811" w:history="1">
+          <w:hyperlink w:anchor="_Toc90282087" w:history="1">
             <w:r>
               <w:rPr>
                 <w:rStyle w:val="a5"/>
                 <w:noProof/>
               </w:rPr>
-              <w:t>Тело ответа</w:t>
+              <w:t>Запрос (</w:t>
+            </w:r>
+            <w:r>
+              <w:rPr>
+                <w:rStyle w:val="a5"/>
+                <w:noProof/>
+                <w:lang w:val="en-US"/>
+              </w:rPr>
+              <w:t>GET</w:t>
+            </w:r>
+            <w:r>
+              <w:rPr>
+                <w:rStyle w:val="a5"/>
+                <w:noProof/>
+              </w:rPr>
+              <w:t>)</w:t>
             </w:r>
             <w:r>
               <w:rPr>
@@ -666,7 +628,7 @@
                 <w:noProof/>
                 <w:webHidden/>
               </w:rPr>
-              <w:instrText xml:space="preserve"> PAGEREF _Toc85487811 \h </w:instrText>
+              <w:instrText xml:space="preserve"> PAGEREF _Toc90282087 \h </w:instrText>
             </w:r>
             <w:r>
               <w:rPr>
@@ -686,7 +648,7 @@
                 <w:noProof/>
                 <w:webHidden/>
               </w:rPr>
-              <w:t>4</w:t>
+              <w:t>3</w:t>
             </w:r>
             <w:r>
               <w:rPr>
@@ -704,15 +666,87 @@
               <w:tab w:val="right" w:leader="dot" w:pos="9345"/>
             </w:tabs>
             <w:rPr>
+              <w:rFonts w:eastAsiaTheme="minorEastAsia"/>
               <w:noProof/>
+              <w:lang w:eastAsia="ru-RU"/>
             </w:rPr>
           </w:pPr>
-          <w:hyperlink w:anchor="_Toc85487812" w:history="1">
+          <w:hyperlink w:anchor="_Toc90282088" w:history="1">
             <w:r>
               <w:rPr>
                 <w:rStyle w:val="a5"/>
                 <w:noProof/>
               </w:rPr>
+              <w:t>Тело ответа</w:t>
+            </w:r>
+            <w:r>
+              <w:rPr>
+                <w:noProof/>
+                <w:webHidden/>
+              </w:rPr>
+              <w:tab/>
+            </w:r>
+            <w:r>
+              <w:rPr>
+                <w:noProof/>
+                <w:webHidden/>
+              </w:rPr>
+              <w:fldChar w:fldCharType="begin"/>
+            </w:r>
+            <w:r>
+              <w:rPr>
+                <w:noProof/>
+                <w:webHidden/>
+              </w:rPr>
+              <w:instrText xml:space="preserve"> PAGEREF _Toc90282088 \h </w:instrText>
+            </w:r>
+            <w:r>
+              <w:rPr>
+                <w:noProof/>
+                <w:webHidden/>
+              </w:rPr>
+            </w:r>
+            <w:r>
+              <w:rPr>
+                <w:noProof/>
+                <w:webHidden/>
+              </w:rPr>
+              <w:fldChar w:fldCharType="separate"/>
+            </w:r>
+            <w:r>
+              <w:rPr>
+                <w:noProof/>
+                <w:webHidden/>
+              </w:rPr>
+              <w:t>3</w:t>
+            </w:r>
+            <w:r>
+              <w:rPr>
+                <w:noProof/>
+                <w:webHidden/>
+              </w:rPr>
+              <w:fldChar w:fldCharType="end"/>
+            </w:r>
+          </w:hyperlink>
+        </w:p>
+        <w:p>
+          <w:pPr>
+            <w:pStyle w:val="21"/>
+            <w:tabs>
+              <w:tab w:val="right" w:leader="dot" w:pos="9345"/>
+            </w:tabs>
+            <w:rPr>
+              <w:rFonts w:eastAsiaTheme="minorEastAsia"/>
+              <w:noProof/>
+              <w:lang w:eastAsia="ru-RU"/>
+            </w:rPr>
+          </w:pPr>
+          <w:hyperlink w:anchor="_Toc90282089" w:history="1">
+            <w:r>
+              <w:rPr>
+                <w:rStyle w:val="a5"/>
+                <w:noProof/>
+              </w:rPr>
               <w:t>Пример</w:t>
             </w:r>
             <w:r>
@@ -734,7 +768,7 @@
                 <w:noProof/>
                 <w:webHidden/>
               </w:rPr>
-              <w:instrText xml:space="preserve"> PAGEREF _Toc85487812 \h </w:instrText>
+              <w:instrText xml:space="preserve"> PAGEREF _Toc90282089 \h </w:instrText>
             </w:r>
             <w:r>
               <w:rPr>
@@ -754,7 +788,7 @@
                 <w:noProof/>
                 <w:webHidden/>
               </w:rPr>
-              <w:t>4</w:t>
+              <w:t>3</w:t>
             </w:r>
             <w:r>
               <w:rPr>
@@ -772,10 +806,12 @@
               <w:tab w:val="right" w:leader="dot" w:pos="9345"/>
             </w:tabs>
             <w:rPr>
+              <w:rFonts w:eastAsiaTheme="minorEastAsia"/>
               <w:noProof/>
+              <w:lang w:eastAsia="ru-RU"/>
             </w:rPr>
           </w:pPr>
-          <w:hyperlink w:anchor="_Toc85487813" w:history="1">
+          <w:hyperlink w:anchor="_Toc90282090" w:history="1">
             <w:r>
               <w:rPr>
                 <w:rStyle w:val="a5"/>
@@ -802,7 +838,7 @@
                 <w:noProof/>
                 <w:webHidden/>
               </w:rPr>
-              <w:instrText xml:space="preserve"> PAGEREF _Toc85487813 \h </w:instrText>
+              <w:instrText xml:space="preserve"> PAGEREF _Toc90282090 \h </w:instrText>
             </w:r>
             <w:r>
               <w:rPr>
@@ -822,90 +858,7 @@
                 <w:noProof/>
                 <w:webHidden/>
               </w:rPr>
-              <w:t>5</w:t>
-            </w:r>
-            <w:r>
-              <w:rPr>
-                <w:noProof/>
-                <w:webHidden/>
-              </w:rPr>
-              <w:fldChar w:fldCharType="end"/>
-            </w:r>
-          </w:hyperlink>
-        </w:p>
-        <w:p>
-          <w:pPr>
-            <w:pStyle w:val="31"/>
-            <w:tabs>
-              <w:tab w:val="right" w:leader="dot" w:pos="9345"/>
-            </w:tabs>
-            <w:rPr>
-              <w:noProof/>
-            </w:rPr>
-          </w:pPr>
-          <w:hyperlink w:anchor="_Toc85487814" w:history="1">
-            <w:r>
-              <w:rPr>
-                <w:rStyle w:val="a5"/>
-                <w:noProof/>
-              </w:rPr>
-              <w:t>Запрос (</w:t>
-            </w:r>
-            <w:r>
-              <w:rPr>
-                <w:rStyle w:val="a5"/>
-                <w:noProof/>
-                <w:lang w:val="en-US"/>
-              </w:rPr>
-              <w:t>POST</w:t>
-            </w:r>
-            <w:r>
-              <w:rPr>
-                <w:rStyle w:val="a5"/>
-                <w:noProof/>
-              </w:rPr>
-              <w:t>)</w:t>
-            </w:r>
-            <w:r>
-              <w:rPr>
-                <w:noProof/>
-                <w:webHidden/>
-              </w:rPr>
-              <w:tab/>
-            </w:r>
-            <w:r>
-              <w:rPr>
-                <w:noProof/>
-                <w:webHidden/>
-              </w:rPr>
-              <w:fldChar w:fldCharType="begin"/>
-            </w:r>
-            <w:r>
-              <w:rPr>
-                <w:noProof/>
-                <w:webHidden/>
-              </w:rPr>
-              <w:instrText xml:space="preserve"> PAGEREF _Toc85487814 \h </w:instrText>
-            </w:r>
-            <w:r>
-              <w:rPr>
-                <w:noProof/>
-                <w:webHidden/>
-              </w:rPr>
-            </w:r>
-            <w:r>
-              <w:rPr>
-                <w:noProof/>
-                <w:webHidden/>
-              </w:rPr>
-              <w:fldChar w:fldCharType="separate"/>
-            </w:r>
-            <w:r>
-              <w:rPr>
-                <w:noProof/>
-                <w:webHidden/>
-              </w:rPr>
-              <w:t>5</w:t>
+              <w:t>4</w:t>
             </w:r>
             <w:r>
               <w:rPr>
@@ -923,16 +876,33 @@
               <w:tab w:val="right" w:leader="dot" w:pos="9345"/>
             </w:tabs>
             <w:rPr>
+              <w:rFonts w:eastAsiaTheme="minorEastAsia"/>
               <w:noProof/>
+              <w:lang w:eastAsia="ru-RU"/>
             </w:rPr>
           </w:pPr>
-          <w:hyperlink w:anchor="_Toc85487815" w:history="1">
+          <w:hyperlink w:anchor="_Toc90282091" w:history="1">
             <w:r>
               <w:rPr>
                 <w:rStyle w:val="a5"/>
                 <w:noProof/>
               </w:rPr>
-              <w:t>Тело ответа</w:t>
+              <w:t>Запрос (</w:t>
+            </w:r>
+            <w:r>
+              <w:rPr>
+                <w:rStyle w:val="a5"/>
+                <w:noProof/>
+                <w:lang w:val="en-US"/>
+              </w:rPr>
+              <w:t>POST</w:t>
+            </w:r>
+            <w:r>
+              <w:rPr>
+                <w:rStyle w:val="a5"/>
+                <w:noProof/>
+              </w:rPr>
+              <w:t>)</w:t>
             </w:r>
             <w:r>
               <w:rPr>
@@ -953,7 +923,7 @@
                 <w:noProof/>
                 <w:webHidden/>
               </w:rPr>
-              <w:instrText xml:space="preserve"> PAGEREF _Toc85487815 \h </w:instrText>
+              <w:instrText xml:space="preserve"> PAGEREF _Toc90282091 \h </w:instrText>
             </w:r>
             <w:r>
               <w:rPr>
@@ -973,7 +943,7 @@
                 <w:noProof/>
                 <w:webHidden/>
               </w:rPr>
-              <w:t>6</w:t>
+              <w:t>4</w:t>
             </w:r>
             <w:r>
               <w:rPr>
@@ -991,10 +961,12 @@
               <w:tab w:val="right" w:leader="dot" w:pos="9345"/>
             </w:tabs>
             <w:rPr>
+              <w:rFonts w:eastAsiaTheme="minorEastAsia"/>
               <w:noProof/>
+              <w:lang w:eastAsia="ru-RU"/>
             </w:rPr>
           </w:pPr>
-          <w:hyperlink w:anchor="_Toc85487816" w:history="1">
+          <w:hyperlink w:anchor="_Toc90282092" w:history="1">
             <w:r>
               <w:rPr>
                 <w:rStyle w:val="a5"/>
@@ -1021,7 +993,7 @@
                 <w:noProof/>
                 <w:webHidden/>
               </w:rPr>
-              <w:instrText xml:space="preserve"> PAGEREF _Toc85487816 \h </w:instrText>
+              <w:instrText xml:space="preserve"> PAGEREF _Toc90282092 \h </w:instrText>
             </w:r>
             <w:r>
               <w:rPr>
@@ -1041,7 +1013,7 @@
                 <w:noProof/>
                 <w:webHidden/>
               </w:rPr>
-              <w:t>6</w:t>
+              <w:t>4</w:t>
             </w:r>
             <w:r>
               <w:rPr>
@@ -1059,10 +1031,12 @@
               <w:tab w:val="right" w:leader="dot" w:pos="9345"/>
             </w:tabs>
             <w:rPr>
+              <w:rFonts w:eastAsiaTheme="minorEastAsia"/>
               <w:noProof/>
+              <w:lang w:eastAsia="ru-RU"/>
             </w:rPr>
           </w:pPr>
-          <w:hyperlink w:anchor="_Toc85487817" w:history="1">
+          <w:hyperlink w:anchor="_Toc90282093" w:history="1">
             <w:r>
               <w:rPr>
                 <w:rStyle w:val="a5"/>
@@ -1089,7 +1063,7 @@
                 <w:noProof/>
                 <w:webHidden/>
               </w:rPr>
-              <w:instrText xml:space="preserve"> PAGEREF _Toc85487817 \h </w:instrText>
+              <w:instrText xml:space="preserve"> PAGEREF _Toc90282093 \h </w:instrText>
             </w:r>
             <w:r>
               <w:rPr>
@@ -1109,90 +1083,7 @@
                 <w:noProof/>
                 <w:webHidden/>
               </w:rPr>
-              <w:t>7</w:t>
-            </w:r>
-            <w:r>
-              <w:rPr>
-                <w:noProof/>
-                <w:webHidden/>
-              </w:rPr>
-              <w:fldChar w:fldCharType="end"/>
-            </w:r>
-          </w:hyperlink>
-        </w:p>
-        <w:p>
-          <w:pPr>
-            <w:pStyle w:val="31"/>
-            <w:tabs>
-              <w:tab w:val="right" w:leader="dot" w:pos="9345"/>
-            </w:tabs>
-            <w:rPr>
-              <w:noProof/>
-            </w:rPr>
-          </w:pPr>
-          <w:hyperlink w:anchor="_Toc85487818" w:history="1">
-            <w:r>
-              <w:rPr>
-                <w:rStyle w:val="a5"/>
-                <w:noProof/>
-              </w:rPr>
-              <w:t>Запрос (</w:t>
-            </w:r>
-            <w:r>
-              <w:rPr>
-                <w:rStyle w:val="a5"/>
-                <w:noProof/>
-                <w:lang w:val="en-US"/>
-              </w:rPr>
-              <w:t>GET</w:t>
-            </w:r>
-            <w:r>
-              <w:rPr>
-                <w:rStyle w:val="a5"/>
-                <w:noProof/>
-              </w:rPr>
-              <w:t>)</w:t>
-            </w:r>
-            <w:r>
-              <w:rPr>
-                <w:noProof/>
-                <w:webHidden/>
-              </w:rPr>
-              <w:tab/>
-            </w:r>
-            <w:r>
-              <w:rPr>
-                <w:noProof/>
-                <w:webHidden/>
-              </w:rPr>
-              <w:fldChar w:fldCharType="begin"/>
-            </w:r>
-            <w:r>
-              <w:rPr>
-                <w:noProof/>
-                <w:webHidden/>
-              </w:rPr>
-              <w:instrText xml:space="preserve"> PAGEREF _Toc85487818 \h </w:instrText>
-            </w:r>
-            <w:r>
-              <w:rPr>
-                <w:noProof/>
-                <w:webHidden/>
-              </w:rPr>
-            </w:r>
-            <w:r>
-              <w:rPr>
-                <w:noProof/>
-                <w:webHidden/>
-              </w:rPr>
-              <w:fldChar w:fldCharType="separate"/>
-            </w:r>
-            <w:r>
-              <w:rPr>
-                <w:noProof/>
-                <w:webHidden/>
-              </w:rPr>
-              <w:t>7</w:t>
+              <w:t>5</w:t>
             </w:r>
             <w:r>
               <w:rPr>
@@ -1210,16 +1101,33 @@
               <w:tab w:val="right" w:leader="dot" w:pos="9345"/>
             </w:tabs>
             <w:rPr>
+              <w:rFonts w:eastAsiaTheme="minorEastAsia"/>
               <w:noProof/>
+              <w:lang w:eastAsia="ru-RU"/>
             </w:rPr>
           </w:pPr>
-          <w:hyperlink w:anchor="_Toc85487819" w:history="1">
+          <w:hyperlink w:anchor="_Toc90282094" w:history="1">
             <w:r>
               <w:rPr>
                 <w:rStyle w:val="a5"/>
                 <w:noProof/>
               </w:rPr>
-              <w:t>Тело ответа</w:t>
+              <w:t>Запрос (</w:t>
+            </w:r>
+            <w:r>
+              <w:rPr>
+                <w:rStyle w:val="a5"/>
+                <w:noProof/>
+                <w:lang w:val="en-US"/>
+              </w:rPr>
+              <w:t>GET</w:t>
+            </w:r>
+            <w:r>
+              <w:rPr>
+                <w:rStyle w:val="a5"/>
+                <w:noProof/>
+              </w:rPr>
+              <w:t>)</w:t>
             </w:r>
             <w:r>
               <w:rPr>
@@ -1240,7 +1148,7 @@
                 <w:noProof/>
                 <w:webHidden/>
               </w:rPr>
-              <w:instrText xml:space="preserve"> PAGEREF _Toc85487819 \h </w:instrText>
+              <w:instrText xml:space="preserve"> PAGEREF _Toc90282094 \h </w:instrText>
             </w:r>
             <w:r>
               <w:rPr>
@@ -1260,7 +1168,7 @@
                 <w:noProof/>
                 <w:webHidden/>
               </w:rPr>
-              <w:t>7</w:t>
+              <w:t>5</w:t>
             </w:r>
             <w:r>
               <w:rPr>
@@ -1278,15 +1186,87 @@
               <w:tab w:val="right" w:leader="dot" w:pos="9345"/>
             </w:tabs>
             <w:rPr>
+              <w:rFonts w:eastAsiaTheme="minorEastAsia"/>
               <w:noProof/>
+              <w:lang w:eastAsia="ru-RU"/>
             </w:rPr>
           </w:pPr>
-          <w:hyperlink w:anchor="_Toc85487820" w:history="1">
+          <w:hyperlink w:anchor="_Toc90282095" w:history="1">
             <w:r>
               <w:rPr>
                 <w:rStyle w:val="a5"/>
                 <w:noProof/>
               </w:rPr>
+              <w:t>Тело ответа</w:t>
+            </w:r>
+            <w:r>
+              <w:rPr>
+                <w:noProof/>
+                <w:webHidden/>
+              </w:rPr>
+              <w:tab/>
+            </w:r>
+            <w:r>
+              <w:rPr>
+                <w:noProof/>
+                <w:webHidden/>
+              </w:rPr>
+              <w:fldChar w:fldCharType="begin"/>
+            </w:r>
+            <w:r>
+              <w:rPr>
+                <w:noProof/>
+                <w:webHidden/>
+              </w:rPr>
+              <w:instrText xml:space="preserve"> PAGEREF _Toc90282095 \h </w:instrText>
+            </w:r>
+            <w:r>
+              <w:rPr>
+                <w:noProof/>
+                <w:webHidden/>
+              </w:rPr>
+            </w:r>
+            <w:r>
+              <w:rPr>
+                <w:noProof/>
+                <w:webHidden/>
+              </w:rPr>
+              <w:fldChar w:fldCharType="separate"/>
+            </w:r>
+            <w:r>
+              <w:rPr>
+                <w:noProof/>
+                <w:webHidden/>
+              </w:rPr>
+              <w:t>5</w:t>
+            </w:r>
+            <w:r>
+              <w:rPr>
+                <w:noProof/>
+                <w:webHidden/>
+              </w:rPr>
+              <w:fldChar w:fldCharType="end"/>
+            </w:r>
+          </w:hyperlink>
+        </w:p>
+        <w:p>
+          <w:pPr>
+            <w:pStyle w:val="21"/>
+            <w:tabs>
+              <w:tab w:val="right" w:leader="dot" w:pos="9345"/>
+            </w:tabs>
+            <w:rPr>
+              <w:rFonts w:eastAsiaTheme="minorEastAsia"/>
+              <w:noProof/>
+              <w:lang w:eastAsia="ru-RU"/>
+            </w:rPr>
+          </w:pPr>
+          <w:hyperlink w:anchor="_Toc90282096" w:history="1">
+            <w:r>
+              <w:rPr>
+                <w:rStyle w:val="a5"/>
+                <w:noProof/>
+              </w:rPr>
               <w:t>Пример</w:t>
             </w:r>
             <w:r>
@@ -1308,7 +1288,7 @@
                 <w:noProof/>
                 <w:webHidden/>
               </w:rPr>
-              <w:instrText xml:space="preserve"> PAGEREF _Toc85487820 \h </w:instrText>
+              <w:instrText xml:space="preserve"> PAGEREF _Toc90282096 \h </w:instrText>
             </w:r>
             <w:r>
               <w:rPr>
@@ -1328,7 +1308,7 @@
                 <w:noProof/>
                 <w:webHidden/>
               </w:rPr>
-              <w:t>7</w:t>
+              <w:t>5</w:t>
             </w:r>
             <w:r>
               <w:rPr>
@@ -1346,10 +1326,12 @@
               <w:tab w:val="right" w:leader="dot" w:pos="9345"/>
             </w:tabs>
             <w:rPr>
+              <w:rFonts w:eastAsiaTheme="minorEastAsia"/>
               <w:noProof/>
+              <w:lang w:eastAsia="ru-RU"/>
             </w:rPr>
           </w:pPr>
-          <w:hyperlink w:anchor="_Toc85487821" w:history="1">
+          <w:hyperlink w:anchor="_Toc90282097" w:history="1">
             <w:r>
               <w:rPr>
                 <w:rStyle w:val="a5"/>
@@ -1376,7 +1358,7 @@
                 <w:noProof/>
                 <w:webHidden/>
               </w:rPr>
-              <w:instrText xml:space="preserve"> PAGEREF _Toc85487821 \h </w:instrText>
+              <w:instrText xml:space="preserve"> PAGEREF _Toc90282097 \h </w:instrText>
             </w:r>
             <w:r>
               <w:rPr>
@@ -1396,90 +1378,7 @@
                 <w:noProof/>
                 <w:webHidden/>
               </w:rPr>
-              <w:t>8</w:t>
-            </w:r>
-            <w:r>
-              <w:rPr>
-                <w:noProof/>
-                <w:webHidden/>
-              </w:rPr>
-              <w:fldChar w:fldCharType="end"/>
-            </w:r>
-          </w:hyperlink>
-        </w:p>
-        <w:p>
-          <w:pPr>
-            <w:pStyle w:val="31"/>
-            <w:tabs>
-              <w:tab w:val="right" w:leader="dot" w:pos="9345"/>
-            </w:tabs>
-            <w:rPr>
-              <w:noProof/>
-            </w:rPr>
-          </w:pPr>
-          <w:hyperlink w:anchor="_Toc85487822" w:history="1">
-            <w:r>
-              <w:rPr>
-                <w:rStyle w:val="a5"/>
-                <w:noProof/>
-              </w:rPr>
-              <w:t>Запрос (</w:t>
-            </w:r>
-            <w:r>
-              <w:rPr>
-                <w:rStyle w:val="a5"/>
-                <w:noProof/>
-                <w:lang w:val="en-US"/>
-              </w:rPr>
-              <w:t>GET</w:t>
-            </w:r>
-            <w:r>
-              <w:rPr>
-                <w:rStyle w:val="a5"/>
-                <w:noProof/>
-              </w:rPr>
-              <w:t>)</w:t>
-            </w:r>
-            <w:r>
-              <w:rPr>
-                <w:noProof/>
-                <w:webHidden/>
-              </w:rPr>
-              <w:tab/>
-            </w:r>
-            <w:r>
-              <w:rPr>
-                <w:noProof/>
-                <w:webHidden/>
-              </w:rPr>
-              <w:fldChar w:fldCharType="begin"/>
-            </w:r>
-            <w:r>
-              <w:rPr>
-                <w:noProof/>
-                <w:webHidden/>
-              </w:rPr>
-              <w:instrText xml:space="preserve"> PAGEREF _Toc85487822 \h </w:instrText>
-            </w:r>
-            <w:r>
-              <w:rPr>
-                <w:noProof/>
-                <w:webHidden/>
-              </w:rPr>
-            </w:r>
-            <w:r>
-              <w:rPr>
-                <w:noProof/>
-                <w:webHidden/>
-              </w:rPr>
-              <w:fldChar w:fldCharType="separate"/>
-            </w:r>
-            <w:r>
-              <w:rPr>
-                <w:noProof/>
-                <w:webHidden/>
-              </w:rPr>
-              <w:t>8</w:t>
+              <w:t>6</w:t>
             </w:r>
             <w:r>
               <w:rPr>
@@ -1497,16 +1396,33 @@
               <w:tab w:val="right" w:leader="dot" w:pos="9345"/>
             </w:tabs>
             <w:rPr>
+              <w:rFonts w:eastAsiaTheme="minorEastAsia"/>
               <w:noProof/>
+              <w:lang w:eastAsia="ru-RU"/>
             </w:rPr>
           </w:pPr>
-          <w:hyperlink w:anchor="_Toc85487823" w:history="1">
+          <w:hyperlink w:anchor="_Toc90282098" w:history="1">
             <w:r>
               <w:rPr>
                 <w:rStyle w:val="a5"/>
                 <w:noProof/>
               </w:rPr>
-              <w:t>Тело ответа</w:t>
+              <w:t>Запрос (</w:t>
+            </w:r>
+            <w:r>
+              <w:rPr>
+                <w:rStyle w:val="a5"/>
+                <w:noProof/>
+                <w:lang w:val="en-US"/>
+              </w:rPr>
+              <w:t>GET</w:t>
+            </w:r>
+            <w:r>
+              <w:rPr>
+                <w:rStyle w:val="a5"/>
+                <w:noProof/>
+              </w:rPr>
+              <w:t>)</w:t>
             </w:r>
             <w:r>
               <w:rPr>
@@ -1527,7 +1443,7 @@
                 <w:noProof/>
                 <w:webHidden/>
               </w:rPr>
-              <w:instrText xml:space="preserve"> PAGEREF _Toc85487823 \h </w:instrText>
+              <w:instrText xml:space="preserve"> PAGEREF _Toc90282098 \h </w:instrText>
             </w:r>
             <w:r>
               <w:rPr>
@@ -1547,7 +1463,7 @@
                 <w:noProof/>
                 <w:webHidden/>
               </w:rPr>
-              <w:t>8</w:t>
+              <w:t>6</w:t>
             </w:r>
             <w:r>
               <w:rPr>
@@ -1565,15 +1481,87 @@
               <w:tab w:val="right" w:leader="dot" w:pos="9345"/>
             </w:tabs>
             <w:rPr>
+              <w:rFonts w:eastAsiaTheme="minorEastAsia"/>
               <w:noProof/>
+              <w:lang w:eastAsia="ru-RU"/>
             </w:rPr>
           </w:pPr>
-          <w:hyperlink w:anchor="_Toc85487824" w:history="1">
+          <w:hyperlink w:anchor="_Toc90282099" w:history="1">
             <w:r>
               <w:rPr>
                 <w:rStyle w:val="a5"/>
                 <w:noProof/>
               </w:rPr>
+              <w:t>Тело ответа</w:t>
+            </w:r>
+            <w:r>
+              <w:rPr>
+                <w:noProof/>
+                <w:webHidden/>
+              </w:rPr>
+              <w:tab/>
+            </w:r>
+            <w:r>
+              <w:rPr>
+                <w:noProof/>
+                <w:webHidden/>
+              </w:rPr>
+              <w:fldChar w:fldCharType="begin"/>
+            </w:r>
+            <w:r>
+              <w:rPr>
+                <w:noProof/>
+                <w:webHidden/>
+              </w:rPr>
+              <w:instrText xml:space="preserve"> PAGEREF _Toc90282099 \h </w:instrText>
+            </w:r>
+            <w:r>
+              <w:rPr>
+                <w:noProof/>
+                <w:webHidden/>
+              </w:rPr>
+            </w:r>
+            <w:r>
+              <w:rPr>
+                <w:noProof/>
+                <w:webHidden/>
+              </w:rPr>
+              <w:fldChar w:fldCharType="separate"/>
+            </w:r>
+            <w:r>
+              <w:rPr>
+                <w:noProof/>
+                <w:webHidden/>
+              </w:rPr>
+              <w:t>6</w:t>
+            </w:r>
+            <w:r>
+              <w:rPr>
+                <w:noProof/>
+                <w:webHidden/>
+              </w:rPr>
+              <w:fldChar w:fldCharType="end"/>
+            </w:r>
+          </w:hyperlink>
+        </w:p>
+        <w:p>
+          <w:pPr>
+            <w:pStyle w:val="21"/>
+            <w:tabs>
+              <w:tab w:val="right" w:leader="dot" w:pos="9345"/>
+            </w:tabs>
+            <w:rPr>
+              <w:rFonts w:eastAsiaTheme="minorEastAsia"/>
+              <w:noProof/>
+              <w:lang w:eastAsia="ru-RU"/>
+            </w:rPr>
+          </w:pPr>
+          <w:hyperlink w:anchor="_Toc90282100" w:history="1">
+            <w:r>
+              <w:rPr>
+                <w:rStyle w:val="a5"/>
+                <w:noProof/>
+              </w:rPr>
               <w:t>Пример</w:t>
             </w:r>
             <w:r>
@@ -1595,7 +1583,7 @@
                 <w:noProof/>
                 <w:webHidden/>
               </w:rPr>
-              <w:instrText xml:space="preserve"> PAGEREF _Toc85487824 \h </w:instrText>
+              <w:instrText xml:space="preserve"> PAGEREF _Toc90282100 \h </w:instrText>
             </w:r>
             <w:r>
               <w:rPr>
@@ -1615,7 +1603,7 @@
                 <w:noProof/>
                 <w:webHidden/>
               </w:rPr>
-              <w:t>8</w:t>
+              <w:t>6</w:t>
             </w:r>
             <w:r>
               <w:rPr>
@@ -1642,7 +1630,7 @@
       <w:pPr>
         <w:pStyle w:val="1"/>
       </w:pPr>
-      <w:bookmarkStart w:id="0" w:name="_Toc85487804"/>
+      <w:bookmarkStart w:id="0" w:name="_Toc90282081"/>
       <w:r>
         <w:lastRenderedPageBreak/>
         <w:t>Д</w:t>
@@ -1668,7 +1656,7 @@
       <w:pPr>
         <w:pStyle w:val="2"/>
       </w:pPr>
-      <w:bookmarkStart w:id="1" w:name="_Toc85487805"/>
+      <w:bookmarkStart w:id="1" w:name="_Toc90282082"/>
       <w:r>
         <w:t>Запрос</w:t>
       </w:r>
@@ -1707,6 +1695,7 @@
         </w:rPr>
         <w:t>/</w:t>
       </w:r>
+      <w:proofErr w:type="spellStart"/>
       <w:r>
         <w:rPr>
           <w:rStyle w:val="a5"/>
@@ -1725,6 +1714,7 @@
         </w:rPr>
         <w:t>id</w:t>
       </w:r>
+      <w:proofErr w:type="spellEnd"/>
       <w:r>
         <w:rPr>
           <w:rStyle w:val="a5"/>
@@ -1737,12 +1727,14 @@
         </w:rPr>
         <w:t xml:space="preserve">: </w:t>
       </w:r>
+      <w:proofErr w:type="spellStart"/>
       <w:r>
         <w:rPr>
           <w:rStyle w:val="a5"/>
         </w:rPr>
         <w:t>String</w:t>
       </w:r>
+      <w:proofErr w:type="spellEnd"/>
       <w:r>
         <w:rPr>
           <w:rStyle w:val="a5"/>
@@ -1754,7 +1746,7 @@
       <w:pPr>
         <w:pStyle w:val="2"/>
       </w:pPr>
-      <w:bookmarkStart w:id="2" w:name="_Toc85487806"/>
+      <w:bookmarkStart w:id="2" w:name="_Toc90282083"/>
       <w:r>
         <w:t>Тело ответа</w:t>
       </w:r>
@@ -1800,8 +1792,16 @@
         <w:rPr>
           <w:color w:val="080808"/>
         </w:rPr>
-        <w:t>: String</w:t>
-      </w:r>
+        <w:t xml:space="preserve">: </w:t>
+      </w:r>
+      <w:proofErr w:type="spellStart"/>
+      <w:r>
+        <w:rPr>
+          <w:color w:val="080808"/>
+        </w:rPr>
+        <w:t>String</w:t>
+      </w:r>
+      <w:proofErr w:type="spellEnd"/>
       <w:r>
         <w:rPr>
           <w:color w:val="080808"/>
@@ -1852,8 +1852,16 @@
         <w:rPr>
           <w:color w:val="080808"/>
         </w:rPr>
-        <w:t>: String</w:t>
-      </w:r>
+        <w:t xml:space="preserve">: </w:t>
+      </w:r>
+      <w:proofErr w:type="spellStart"/>
+      <w:r>
+        <w:rPr>
+          <w:color w:val="080808"/>
+        </w:rPr>
+        <w:t>String</w:t>
+      </w:r>
+      <w:proofErr w:type="spellEnd"/>
       <w:r>
         <w:rPr>
           <w:color w:val="080808"/>
@@ -1886,14 +1894,36 @@
         <w:rPr>
           <w:color w:val="080808"/>
         </w:rPr>
-        <w:t>&lt;hash пароля</w:t>
-      </w:r>
-      <w:r>
-        <w:rPr>
-          <w:color w:val="080808"/>
-        </w:rPr>
-        <w:t>: String</w:t>
-      </w:r>
+        <w:t>&lt;</w:t>
+      </w:r>
+      <w:proofErr w:type="spellStart"/>
+      <w:r>
+        <w:rPr>
+          <w:color w:val="080808"/>
+        </w:rPr>
+        <w:t>hash</w:t>
+      </w:r>
+      <w:proofErr w:type="spellEnd"/>
+      <w:r>
+        <w:rPr>
+          <w:color w:val="080808"/>
+        </w:rPr>
+        <w:t xml:space="preserve"> пароля</w:t>
+      </w:r>
+      <w:r>
+        <w:rPr>
+          <w:color w:val="080808"/>
+        </w:rPr>
+        <w:t xml:space="preserve">: </w:t>
+      </w:r>
+      <w:proofErr w:type="spellStart"/>
+      <w:r>
+        <w:rPr>
+          <w:color w:val="080808"/>
+        </w:rPr>
+        <w:t>String</w:t>
+      </w:r>
+      <w:proofErr w:type="spellEnd"/>
       <w:r>
         <w:rPr>
           <w:color w:val="080808"/>
@@ -1925,7 +1955,7 @@
           <w:lang w:val="en-US"/>
         </w:rPr>
       </w:pPr>
-      <w:bookmarkStart w:id="3" w:name="_Toc85487807"/>
+      <w:bookmarkStart w:id="3" w:name="_Toc90282084"/>
       <w:r>
         <w:t>Хеширование</w:t>
       </w:r>
@@ -2330,7 +2360,7 @@
       <w:pPr>
         <w:pStyle w:val="2"/>
       </w:pPr>
-      <w:bookmarkStart w:id="4" w:name="_Toc85487808"/>
+      <w:bookmarkStart w:id="4" w:name="_Toc90282085"/>
       <w:r>
         <w:t>П</w:t>
       </w:r>
@@ -2510,7 +2540,7 @@
       <w:pPr>
         <w:pStyle w:val="1"/>
       </w:pPr>
-      <w:bookmarkStart w:id="5" w:name="_Toc85487809"/>
+      <w:bookmarkStart w:id="5" w:name="_Toc90282086"/>
       <w:r>
         <w:lastRenderedPageBreak/>
         <w:t>Данные об операции</w:t>
@@ -2521,7 +2551,7 @@
       <w:pPr>
         <w:pStyle w:val="2"/>
       </w:pPr>
-      <w:bookmarkStart w:id="6" w:name="_Toc85487810"/>
+      <w:bookmarkStart w:id="6" w:name="_Toc90282087"/>
       <w:r>
         <w:t>Запрос</w:t>
       </w:r>
@@ -2554,6 +2584,7 @@
         </w:rPr>
         <w:t>&lt;Базовый адрес&gt;/</w:t>
       </w:r>
+      <w:proofErr w:type="spellStart"/>
       <w:r>
         <w:rPr>
           <w:rStyle w:val="a5"/>
@@ -2564,7 +2595,14 @@
         <w:rPr>
           <w:rStyle w:val="a5"/>
         </w:rPr>
-        <w:t>?barcode=&lt;</w:t>
+        <w:t>?barcode</w:t>
+      </w:r>
+      <w:proofErr w:type="spellEnd"/>
+      <w:r>
+        <w:rPr>
+          <w:rStyle w:val="a5"/>
+        </w:rPr>
+        <w:t>=&lt;</w:t>
       </w:r>
       <w:r>
         <w:rPr>
@@ -2578,12 +2616,14 @@
         </w:rPr>
         <w:t xml:space="preserve">: </w:t>
       </w:r>
+      <w:proofErr w:type="spellStart"/>
       <w:r>
         <w:rPr>
           <w:rStyle w:val="a5"/>
         </w:rPr>
         <w:t>String</w:t>
       </w:r>
+      <w:proofErr w:type="spellEnd"/>
       <w:r>
         <w:rPr>
           <w:rStyle w:val="a5"/>
@@ -2595,7 +2635,7 @@
       <w:pPr>
         <w:pStyle w:val="2"/>
       </w:pPr>
-      <w:bookmarkStart w:id="7" w:name="_Toc85487811"/>
+      <w:bookmarkStart w:id="7" w:name="_Toc90282088"/>
       <w:r>
         <w:t>Тело ответа</w:t>
       </w:r>
@@ -2780,6 +2820,46 @@
         <w:pStyle w:val="HTML"/>
         <w:shd w:val="clear" w:color="auto" w:fill="FFFFFF"/>
         <w:rPr>
+          <w:color w:val="0070C0"/>
+        </w:rPr>
+      </w:pPr>
+      <w:r>
+        <w:rPr>
+          <w:color w:val="0070C0"/>
+        </w:rPr>
+        <w:tab/>
+      </w:r>
+      <w:r>
+        <w:rPr>
+          <w:color w:val="00B050"/>
+        </w:rPr>
+        <w:t xml:space="preserve">"Выполнено": &lt;Количество выполненных операций: </w:t>
+      </w:r>
+      <w:r>
+        <w:rPr>
+          <w:color w:val="00B050"/>
+          <w:lang w:val="en-US"/>
+        </w:rPr>
+        <w:t>Float</w:t>
+      </w:r>
+      <w:r>
+        <w:rPr>
+          <w:color w:val="00B050"/>
+        </w:rPr>
+        <w:t>&gt;</w:t>
+      </w:r>
+      <w:r>
+        <w:rPr>
+          <w:color w:val="00B050"/>
+        </w:rPr>
+        <w:t>,</w:t>
+      </w:r>
+    </w:p>
+    <w:p>
+      <w:pPr>
+        <w:pStyle w:val="HTML"/>
+        <w:shd w:val="clear" w:color="auto" w:fill="FFFFFF"/>
+        <w:rPr>
           <w:color w:val="080808"/>
         </w:rPr>
       </w:pPr>
@@ -2811,297 +2891,338 @@
         </w:rPr>
         <w:t>&gt;</w:t>
       </w:r>
-      <w:r>
-        <w:rPr>
-          <w:color w:val="080808"/>
+    </w:p>
+    <w:p>
+      <w:pPr>
+        <w:pStyle w:val="HTML"/>
+        <w:shd w:val="clear" w:color="auto" w:fill="FFFFFF"/>
+        <w:rPr>
+          <w:strike/>
+          <w:color w:val="FF0000"/>
+        </w:rPr>
+      </w:pPr>
+      <w:r>
+        <w:rPr>
+          <w:strike/>
+          <w:color w:val="080808"/>
+        </w:rPr>
+        <w:tab/>
+      </w:r>
+      <w:r>
+        <w:rPr>
+          <w:strike/>
+          <w:color w:val="FF0000"/>
+        </w:rPr>
+        <w:t xml:space="preserve">"Исполнитель": &lt;Код исполнителя: </w:t>
+      </w:r>
+      <w:proofErr w:type="spellStart"/>
+      <w:r>
+        <w:rPr>
+          <w:strike/>
+          <w:color w:val="FF0000"/>
+        </w:rPr>
+        <w:t>String</w:t>
+      </w:r>
+      <w:proofErr w:type="spellEnd"/>
+      <w:r>
+        <w:rPr>
+          <w:strike/>
+          <w:color w:val="FF0000"/>
+        </w:rPr>
+        <w:t>&gt;,</w:t>
+      </w:r>
+    </w:p>
+    <w:p>
+      <w:pPr>
+        <w:pStyle w:val="HTML"/>
+        <w:shd w:val="clear" w:color="auto" w:fill="FFFFFF"/>
+        <w:rPr>
+          <w:strike/>
+          <w:color w:val="FF0000"/>
+        </w:rPr>
+      </w:pPr>
+      <w:r>
+        <w:rPr>
+          <w:strike/>
+          <w:color w:val="FF0000"/>
+        </w:rPr>
+        <w:tab/>
+        <w:t xml:space="preserve">"Выполнено": &lt;Дата и время выполнения: </w:t>
+      </w:r>
+      <w:proofErr w:type="spellStart"/>
+      <w:r>
+        <w:rPr>
+          <w:strike/>
+          <w:color w:val="FF0000"/>
+          <w:lang w:val="en-US"/>
+        </w:rPr>
+        <w:t>yyyy</w:t>
+      </w:r>
+      <w:proofErr w:type="spellEnd"/>
+      <w:r>
+        <w:rPr>
+          <w:strike/>
+          <w:color w:val="FF0000"/>
+        </w:rPr>
+        <w:t>-</w:t>
+      </w:r>
+      <w:r>
+        <w:rPr>
+          <w:strike/>
+          <w:color w:val="FF0000"/>
+          <w:lang w:val="en-US"/>
+        </w:rPr>
+        <w:t>mm</w:t>
+      </w:r>
+      <w:r>
+        <w:rPr>
+          <w:strike/>
+          <w:color w:val="FF0000"/>
+        </w:rPr>
+        <w:t>-</w:t>
+      </w:r>
+      <w:proofErr w:type="spellStart"/>
+      <w:r>
+        <w:rPr>
+          <w:strike/>
+          <w:color w:val="FF0000"/>
+          <w:lang w:val="en-US"/>
+        </w:rPr>
+        <w:t>ddThh</w:t>
+      </w:r>
+      <w:proofErr w:type="spellEnd"/>
+      <w:r>
+        <w:rPr>
+          <w:strike/>
+          <w:color w:val="FF0000"/>
+        </w:rPr>
+        <w:t>:</w:t>
+      </w:r>
+      <w:r>
+        <w:rPr>
+          <w:strike/>
+          <w:color w:val="FF0000"/>
+          <w:lang w:val="en-US"/>
+        </w:rPr>
+        <w:t>mm</w:t>
+      </w:r>
+      <w:r>
+        <w:rPr>
+          <w:strike/>
+          <w:color w:val="FF0000"/>
+        </w:rPr>
+        <w:t>:</w:t>
+      </w:r>
+      <w:r>
+        <w:rPr>
+          <w:strike/>
+          <w:color w:val="FF0000"/>
+          <w:lang w:val="en-US"/>
+        </w:rPr>
+        <w:t>ss</w:t>
+      </w:r>
+      <w:r>
+        <w:rPr>
+          <w:strike/>
+          <w:color w:val="FF0000"/>
+        </w:rPr>
+        <w:t>&gt;</w:t>
+      </w:r>
+    </w:p>
+    <w:p>
+      <w:pPr>
+        <w:pStyle w:val="HTML"/>
+        <w:shd w:val="clear" w:color="auto" w:fill="FFFFFF"/>
+        <w:rPr>
+          <w:color w:val="080808"/>
+        </w:rPr>
+      </w:pPr>
+      <w:r>
+        <w:rPr>
+          <w:color w:val="080808"/>
+        </w:rPr>
+        <w:t>}</w:t>
+      </w:r>
+    </w:p>
+    <w:p>
+      <w:pPr>
+        <w:pStyle w:val="HTML"/>
+        <w:shd w:val="clear" w:color="auto" w:fill="FFFFFF"/>
+        <w:rPr>
+          <w:color w:val="080808"/>
+        </w:rPr>
+      </w:pPr>
+      <w:r>
+        <w:rPr>
+          <w:color w:val="00B050"/>
+        </w:rPr>
+        <w:t>Выполнено</w:t>
+      </w:r>
+      <w:r>
+        <w:rPr>
+          <w:color w:val="00B050"/>
+        </w:rPr>
+        <w:t xml:space="preserve"> – </w:t>
+      </w:r>
+      <w:r>
+        <w:rPr>
+          <w:color w:val="00B050"/>
+        </w:rPr>
+        <w:t>Количество операций</w:t>
+      </w:r>
+      <w:r>
+        <w:rPr>
+          <w:color w:val="00B050"/>
         </w:rPr>
         <w:t>,</w:t>
       </w:r>
-    </w:p>
-    <w:p>
-      <w:pPr>
-        <w:pStyle w:val="HTML"/>
-        <w:shd w:val="clear" w:color="auto" w:fill="FFFFFF"/>
-        <w:rPr>
-          <w:color w:val="080808"/>
-        </w:rPr>
-      </w:pPr>
-      <w:r>
-        <w:rPr>
-          <w:color w:val="080808"/>
-        </w:rPr>
-        <w:tab/>
-      </w:r>
-      <w:r>
-        <w:rPr>
-          <w:color w:val="080808"/>
-        </w:rPr>
-        <w:t>“</w:t>
-      </w:r>
-      <w:r>
-        <w:rPr>
-          <w:color w:val="080808"/>
-        </w:rPr>
-        <w:t>Выполнено</w:t>
-      </w:r>
-      <w:r>
-        <w:rPr>
-          <w:color w:val="080808"/>
-        </w:rPr>
-        <w:t>”</w:t>
-      </w:r>
-      <w:r>
-        <w:rPr>
-          <w:color w:val="080808"/>
+      <w:r>
+        <w:rPr>
+          <w:color w:val="00B050"/>
+        </w:rPr>
+        <w:t xml:space="preserve"> </w:t>
+      </w:r>
+      <w:r>
+        <w:rPr>
+          <w:color w:val="00B050"/>
+        </w:rPr>
+        <w:t xml:space="preserve">выполненных </w:t>
+      </w:r>
+      <w:r>
+        <w:rPr>
+          <w:color w:val="00B050"/>
+        </w:rPr>
+        <w:t>всеми работниками</w:t>
+      </w:r>
+    </w:p>
+    <w:p>
+      <w:pPr>
+        <w:rPr>
+          <w:strike/>
+          <w:color w:val="FF0000"/>
+        </w:rPr>
+      </w:pPr>
+      <w:r>
+        <w:rPr>
+          <w:strike/>
+          <w:color w:val="FF0000"/>
+        </w:rPr>
+        <w:t xml:space="preserve">Если операция еще не выполнена, то поля Исполнитель и Выполнено не заполняются/не выводятся. </w:t>
+      </w:r>
+    </w:p>
+    <w:p>
+      <w:pPr>
+        <w:spacing w:before="240"/>
+        <w:rPr>
+          <w:strike/>
+          <w:color w:val="FF0000"/>
+        </w:rPr>
+      </w:pPr>
+      <w:r>
+        <w:rPr>
+          <w:strike/>
+          <w:color w:val="FF0000"/>
+        </w:rPr>
+        <w:t>Если операция выполнена, то в поле Исполнитель выводится код для сравнения с кодом пользователя – (своя/чужая операция)</w:t>
+      </w:r>
+    </w:p>
+    <w:p>
+      <w:pPr>
+        <w:rPr>
+          <w:color w:val="FF0000"/>
+        </w:rPr>
+      </w:pPr>
+      <w:r>
+        <w:rPr>
+          <w:color w:val="FF0000"/>
+        </w:rPr>
+        <w:t xml:space="preserve">Если операция не найдена, то код ответа 204 - </w:t>
+      </w:r>
+      <w:r>
+        <w:rPr>
+          <w:color w:val="FF0000"/>
+        </w:rPr>
+        <w:t>No Content</w:t>
+      </w:r>
+      <w:r>
+        <w:rPr>
+          <w:color w:val="FF0000"/>
+        </w:rPr>
+        <w:t xml:space="preserve"> или </w:t>
+      </w:r>
+      <w:r>
+        <w:rPr>
+          <w:color w:val="FF0000"/>
+        </w:rPr>
+        <w:t>406</w:t>
+      </w:r>
+      <w:r>
+        <w:rPr>
+          <w:color w:val="FF0000"/>
+        </w:rPr>
+        <w:t xml:space="preserve"> - </w:t>
+      </w:r>
+      <w:proofErr w:type="spellStart"/>
+      <w:r>
+        <w:rPr>
+          <w:color w:val="FF0000"/>
+        </w:rPr>
+        <w:t>Not</w:t>
+      </w:r>
+      <w:proofErr w:type="spellEnd"/>
+      <w:r>
+        <w:rPr>
+          <w:color w:val="FF0000"/>
+        </w:rPr>
+        <w:t xml:space="preserve"> </w:t>
+      </w:r>
+      <w:proofErr w:type="spellStart"/>
+      <w:r>
+        <w:rPr>
+          <w:color w:val="FF0000"/>
+        </w:rPr>
+        <w:t>Acceptable</w:t>
+      </w:r>
+      <w:proofErr w:type="spellEnd"/>
+      <w:r>
+        <w:rPr>
+          <w:color w:val="FF0000"/>
+        </w:rPr>
+        <w:t xml:space="preserve"> (нужно поэкспериментировать)</w:t>
+      </w:r>
+      <w:r>
+        <w:rPr>
+          <w:color w:val="FF0000"/>
+        </w:rPr>
+        <w:t>.</w:t>
+      </w:r>
+      <w:r>
+        <w:rPr>
+          <w:color w:val="FF0000"/>
+        </w:rPr>
+        <w:t xml:space="preserve"> При этом ответ содержит описание ошибки «Операция с данным штрих-кодом не найдена» чтобы вывести в </w:t>
+      </w:r>
+      <w:proofErr w:type="spellStart"/>
+      <w:r>
+        <w:rPr>
+          <w:color w:val="FF0000"/>
           <w:lang w:val="en-US"/>
         </w:rPr>
-        <w:t>:</w:t>
-      </w:r>
-      <w:r>
-        <w:rPr>
-          <w:color w:val="080808"/>
-        </w:rPr>
-        <w:t xml:space="preserve"> </w:t>
-      </w:r>
-      <w:r>
-        <w:rPr>
-          <w:color w:val="080808"/>
-        </w:rPr>
-        <w:t>&lt;</w:t>
-      </w:r>
-      <w:r>
-        <w:rPr>
-          <w:color w:val="080808"/>
-        </w:rPr>
-        <w:t>Количество выполненных операций</w:t>
-      </w:r>
-      <w:r>
-        <w:rPr>
-          <w:color w:val="080808"/>
-        </w:rPr>
-        <w:t xml:space="preserve">: </w:t>
-      </w:r>
-      <w:r>
-        <w:rPr>
-          <w:color w:val="080808"/>
+        <w:t>ErrorMessage</w:t>
+      </w:r>
+      <w:proofErr w:type="spellEnd"/>
+      <w:r>
+        <w:rPr>
+          <w:color w:val="FF0000"/>
+        </w:rPr>
+        <w:t>.</w:t>
+      </w:r>
+      <w:r>
+        <w:rPr>
+          <w:color w:val="FF0000"/>
           <w:lang w:val="en-US"/>
         </w:rPr>
-        <w:t>Float</w:t>
-      </w:r>
-      <w:r>
-        <w:rPr>
-          <w:color w:val="080808"/>
-        </w:rPr>
-        <w:t>&gt;</w:t>
-      </w:r>
-    </w:p>
-    <w:p>
-      <w:pPr>
-        <w:pStyle w:val="HTML"/>
-        <w:shd w:val="clear" w:color="auto" w:fill="FFFFFF"/>
-        <w:rPr>
-          <w:strike/>
-          <w:color w:val="FF0000"/>
-        </w:rPr>
-      </w:pPr>
-      <w:r>
-        <w:rPr>
-          <w:strike/>
-          <w:color w:val="080808"/>
-        </w:rPr>
-        <w:tab/>
-      </w:r>
-      <w:r>
-        <w:rPr>
-          <w:strike/>
-          <w:color w:val="FF0000"/>
-        </w:rPr>
-        <w:t>"Исполнитель": &lt;Код исполнителя: String&gt;,</w:t>
-      </w:r>
-    </w:p>
-    <w:p>
-      <w:pPr>
-        <w:pStyle w:val="HTML"/>
-        <w:shd w:val="clear" w:color="auto" w:fill="FFFFFF"/>
-        <w:rPr>
-          <w:strike/>
-          <w:color w:val="FF0000"/>
-        </w:rPr>
-      </w:pPr>
-      <w:r>
-        <w:rPr>
-          <w:strike/>
-          <w:color w:val="FF0000"/>
-        </w:rPr>
-        <w:tab/>
-        <w:t xml:space="preserve">"Выполнено": &lt;Дата и время выполнения: </w:t>
-      </w:r>
-      <w:r>
-        <w:rPr>
-          <w:strike/>
-          <w:color w:val="FF0000"/>
-          <w:lang w:val="en-US"/>
-        </w:rPr>
-        <w:t>yyyy</w:t>
-      </w:r>
-      <w:r>
-        <w:rPr>
-          <w:strike/>
-          <w:color w:val="FF0000"/>
-        </w:rPr>
-        <w:t>-</w:t>
-      </w:r>
-      <w:r>
-        <w:rPr>
-          <w:strike/>
-          <w:color w:val="FF0000"/>
-          <w:lang w:val="en-US"/>
-        </w:rPr>
-        <w:t>mm</w:t>
-      </w:r>
-      <w:r>
-        <w:rPr>
-          <w:strike/>
-          <w:color w:val="FF0000"/>
-        </w:rPr>
-        <w:t>-</w:t>
-      </w:r>
-      <w:r>
-        <w:rPr>
-          <w:strike/>
-          <w:color w:val="FF0000"/>
-          <w:lang w:val="en-US"/>
-        </w:rPr>
-        <w:t>ddThh</w:t>
-      </w:r>
-      <w:r>
-        <w:rPr>
-          <w:strike/>
-          <w:color w:val="FF0000"/>
-        </w:rPr>
-        <w:t>:</w:t>
-      </w:r>
-      <w:r>
-        <w:rPr>
-          <w:strike/>
-          <w:color w:val="FF0000"/>
-          <w:lang w:val="en-US"/>
-        </w:rPr>
-        <w:t>mm</w:t>
-      </w:r>
-      <w:r>
-        <w:rPr>
-          <w:strike/>
-          <w:color w:val="FF0000"/>
-        </w:rPr>
-        <w:t>:</w:t>
-      </w:r>
-      <w:r>
-        <w:rPr>
-          <w:strike/>
-          <w:color w:val="FF0000"/>
-          <w:lang w:val="en-US"/>
-        </w:rPr>
-        <w:t>ss</w:t>
-      </w:r>
-      <w:r>
-        <w:rPr>
-          <w:strike/>
-          <w:color w:val="FF0000"/>
-        </w:rPr>
-        <w:t>&gt;</w:t>
-      </w:r>
-    </w:p>
-    <w:p>
-      <w:pPr>
-        <w:pStyle w:val="HTML"/>
-        <w:shd w:val="clear" w:color="auto" w:fill="FFFFFF"/>
-        <w:rPr>
-          <w:color w:val="080808"/>
-        </w:rPr>
-      </w:pPr>
-      <w:r>
-        <w:rPr>
-          <w:color w:val="080808"/>
-        </w:rPr>
-        <w:t>}</w:t>
-      </w:r>
-    </w:p>
-    <w:p>
-      <w:pPr>
-        <w:rPr>
-          <w:color w:val="FF0000"/>
-        </w:rPr>
-      </w:pPr>
-      <w:bookmarkStart w:id="9" w:name="_Toc85487812"/>
-      <w:r>
-        <w:rPr>
-          <w:color w:val="FF0000"/>
-        </w:rPr>
-        <w:t xml:space="preserve">Если операция еще не выполнена, то поля Исполнитель и Выполнено не заполняются/не выводятся. </w:t>
-      </w:r>
-    </w:p>
-    <w:p>
-      <w:pPr>
-        <w:spacing w:before="240"/>
-        <w:rPr>
-          <w:color w:val="FF0000"/>
-        </w:rPr>
-      </w:pPr>
-      <w:r>
-        <w:rPr>
-          <w:color w:val="FF0000"/>
-        </w:rPr>
-        <w:t>Если операция выполнена, то в поле Исполнитель выводится код для сравнения с кодом пользователя – (своя/чужая операция)</w:t>
-      </w:r>
-    </w:p>
-    <w:p>
-      <w:pPr>
-        <w:rPr>
-          <w:color w:val="FF0000"/>
-        </w:rPr>
-      </w:pPr>
-      <w:r>
-        <w:rPr>
-          <w:color w:val="FF0000"/>
-        </w:rPr>
-        <w:t xml:space="preserve">Если операция не найдена, то код ответа 204 - </w:t>
-      </w:r>
-      <w:r>
-        <w:rPr>
-          <w:color w:val="FF0000"/>
-        </w:rPr>
-        <w:t>No Content</w:t>
-      </w:r>
-      <w:r>
-        <w:rPr>
-          <w:color w:val="FF0000"/>
-        </w:rPr>
-        <w:t xml:space="preserve"> или </w:t>
-      </w:r>
-      <w:r>
-        <w:rPr>
-          <w:color w:val="FF0000"/>
-        </w:rPr>
-        <w:t>406</w:t>
-      </w:r>
-      <w:r>
-        <w:rPr>
-          <w:color w:val="FF0000"/>
-        </w:rPr>
-        <w:t xml:space="preserve"> - </w:t>
-      </w:r>
-      <w:r>
-        <w:rPr>
-          <w:color w:val="FF0000"/>
-        </w:rPr>
-        <w:t>Not Acceptable</w:t>
-      </w:r>
-      <w:r>
-        <w:rPr>
-          <w:color w:val="FF0000"/>
-        </w:rPr>
-        <w:t xml:space="preserve"> (нужно поэкспериментировать)</w:t>
+        <w:t>kt</w:t>
       </w:r>
       <w:r>
         <w:rPr>
@@ -3109,43 +3230,12 @@
         </w:rPr>
         <w:t>.</w:t>
       </w:r>
-      <w:r>
-        <w:rPr>
-          <w:color w:val="FF0000"/>
-        </w:rPr>
-        <w:t xml:space="preserve"> При этом ответ содержит описание ошибки «Операция с данным штрих-кодом не найдена» чтобы вывести в </w:t>
-      </w:r>
-      <w:r>
-        <w:rPr>
-          <w:color w:val="FF0000"/>
-          <w:lang w:val="en-US"/>
-        </w:rPr>
-        <w:t>ErrorMessage</w:t>
-      </w:r>
-      <w:r>
-        <w:rPr>
-          <w:color w:val="FF0000"/>
-        </w:rPr>
-        <w:t>.</w:t>
-      </w:r>
-      <w:r>
-        <w:rPr>
-          <w:color w:val="FF0000"/>
-          <w:lang w:val="en-US"/>
-        </w:rPr>
-        <w:t>kt</w:t>
-      </w:r>
-      <w:r>
-        <w:rPr>
-          <w:color w:val="FF0000"/>
-        </w:rPr>
-        <w:t>.</w:t>
-      </w:r>
     </w:p>
     <w:p>
       <w:pPr>
         <w:pStyle w:val="2"/>
       </w:pPr>
+      <w:bookmarkStart w:id="9" w:name="_Toc90282089"/>
       <w:r>
         <w:t>Пример</w:t>
       </w:r>
@@ -3213,6 +3303,7 @@
       </w:r>
       <w:r>
         <w:rPr>
+          <w:strike/>
           <w:color w:val="FF0000"/>
         </w:rPr>
         <w:t>если операция не выполнена</w:t>
@@ -3303,14 +3394,63 @@
         <w:shd w:val="clear" w:color="auto" w:fill="FFFFFF"/>
         <w:rPr>
           <w:color w:val="080808"/>
-        </w:rPr>
-      </w:pPr>
-      <w:r>
-        <w:rPr>
-          <w:color w:val="080808"/>
-        </w:rPr>
-        <w:tab/>
-        <w:t>"Ед. изм.": "шт"</w:t>
+          <w:lang w:val="en-US"/>
+        </w:rPr>
+      </w:pPr>
+      <w:r>
+        <w:rPr>
+          <w:color w:val="080808"/>
+        </w:rPr>
+        <w:tab/>
+      </w:r>
+      <w:r>
+        <w:rPr>
+          <w:color w:val="080808"/>
+        </w:rPr>
+        <w:t>"Выполнено":</w:t>
+      </w:r>
+      <w:r>
+        <w:rPr>
+          <w:color w:val="080808"/>
+        </w:rPr>
+        <w:t xml:space="preserve"> 0</w:t>
+      </w:r>
+      <w:r>
+        <w:rPr>
+          <w:color w:val="080808"/>
+          <w:lang w:val="en-US"/>
+        </w:rPr>
+        <w:t>.0,</w:t>
+      </w:r>
+    </w:p>
+    <w:p>
+      <w:pPr>
+        <w:pStyle w:val="HTML"/>
+        <w:shd w:val="clear" w:color="auto" w:fill="FFFFFF"/>
+        <w:rPr>
+          <w:color w:val="080808"/>
+        </w:rPr>
+      </w:pPr>
+      <w:r>
+        <w:rPr>
+          <w:color w:val="080808"/>
+        </w:rPr>
+        <w:tab/>
+        <w:t>"Ед. изм.": "</w:t>
+      </w:r>
+      <w:proofErr w:type="spellStart"/>
+      <w:r>
+        <w:rPr>
+          <w:color w:val="080808"/>
+        </w:rPr>
+        <w:t>шт</w:t>
+      </w:r>
+      <w:proofErr w:type="spellEnd"/>
+      <w:r>
+        <w:rPr>
+          <w:color w:val="080808"/>
+        </w:rPr>
+        <w:t>"</w:t>
       </w:r>
     </w:p>
     <w:p>
@@ -3331,11 +3471,13 @@
     <w:p>
       <w:pPr>
         <w:rPr>
-          <w:color w:val="FF0000"/>
-        </w:rPr>
-      </w:pPr>
-      <w:r>
-        <w:rPr>
+          <w:strike/>
+          <w:color w:val="FF0000"/>
+        </w:rPr>
+      </w:pPr>
+      <w:r>
+        <w:rPr>
+          <w:strike/>
           <w:color w:val="FF0000"/>
         </w:rPr>
         <w:t>Тело ответа если операция выполнена</w:t>
@@ -3346,12 +3488,20 @@
         <w:pStyle w:val="HTML"/>
         <w:shd w:val="clear" w:color="auto" w:fill="FFFFFF"/>
         <w:rPr>
-          <w:color w:val="FF0000"/>
-        </w:rPr>
-      </w:pPr>
-      <w:r>
-        <w:rPr>
-          <w:color w:val="FF0000"/>
+          <w:rFonts w:asciiTheme="minorHAnsi" w:hAnsiTheme="minorHAnsi" w:cstheme="minorBidi"/>
+          <w:strike/>
+          <w:color w:val="FF0000"/>
+          <w:sz w:val="22"/>
+          <w:szCs w:val="22"/>
+        </w:rPr>
+      </w:pPr>
+      <w:r>
+        <w:rPr>
+          <w:rFonts w:asciiTheme="minorHAnsi" w:hAnsiTheme="minorHAnsi" w:cstheme="minorBidi"/>
+          <w:strike/>
+          <w:color w:val="FF0000"/>
+          <w:sz w:val="22"/>
+          <w:szCs w:val="22"/>
         </w:rPr>
         <w:t>{</w:t>
       </w:r>
@@ -3361,12 +3511,20 @@
         <w:pStyle w:val="HTML"/>
         <w:shd w:val="clear" w:color="auto" w:fill="FFFFFF"/>
         <w:rPr>
-          <w:color w:val="FF0000"/>
-        </w:rPr>
-      </w:pPr>
-      <w:r>
-        <w:rPr>
-          <w:color w:val="FF0000"/>
+          <w:rFonts w:asciiTheme="minorHAnsi" w:hAnsiTheme="minorHAnsi" w:cstheme="minorBidi"/>
+          <w:strike/>
+          <w:color w:val="FF0000"/>
+          <w:sz w:val="22"/>
+          <w:szCs w:val="22"/>
+        </w:rPr>
+      </w:pPr>
+      <w:r>
+        <w:rPr>
+          <w:rFonts w:asciiTheme="minorHAnsi" w:hAnsiTheme="minorHAnsi" w:cstheme="minorBidi"/>
+          <w:strike/>
+          <w:color w:val="FF0000"/>
+          <w:sz w:val="22"/>
+          <w:szCs w:val="22"/>
         </w:rPr>
         <w:tab/>
         <w:t>"Номер": "001",</w:t>
@@ -3377,12 +3535,20 @@
         <w:pStyle w:val="HTML"/>
         <w:shd w:val="clear" w:color="auto" w:fill="FFFFFF"/>
         <w:rPr>
-          <w:color w:val="FF0000"/>
-        </w:rPr>
-      </w:pPr>
-      <w:r>
-        <w:rPr>
-          <w:color w:val="FF0000"/>
+          <w:rFonts w:asciiTheme="minorHAnsi" w:hAnsiTheme="minorHAnsi" w:cstheme="minorBidi"/>
+          <w:strike/>
+          <w:color w:val="FF0000"/>
+          <w:sz w:val="22"/>
+          <w:szCs w:val="22"/>
+        </w:rPr>
+      </w:pPr>
+      <w:r>
+        <w:rPr>
+          <w:rFonts w:asciiTheme="minorHAnsi" w:hAnsiTheme="minorHAnsi" w:cstheme="minorBidi"/>
+          <w:strike/>
+          <w:color w:val="FF0000"/>
+          <w:sz w:val="22"/>
+          <w:szCs w:val="22"/>
         </w:rPr>
         <w:tab/>
         <w:t>"Наименование": "Обивка дивана",</w:t>
@@ -3393,12 +3559,20 @@
         <w:pStyle w:val="HTML"/>
         <w:shd w:val="clear" w:color="auto" w:fill="FFFFFF"/>
         <w:rPr>
-          <w:color w:val="FF0000"/>
-        </w:rPr>
-      </w:pPr>
-      <w:r>
-        <w:rPr>
-          <w:color w:val="FF0000"/>
+          <w:rFonts w:asciiTheme="minorHAnsi" w:hAnsiTheme="minorHAnsi" w:cstheme="minorBidi"/>
+          <w:strike/>
+          <w:color w:val="FF0000"/>
+          <w:sz w:val="22"/>
+          <w:szCs w:val="22"/>
+        </w:rPr>
+      </w:pPr>
+      <w:r>
+        <w:rPr>
+          <w:rFonts w:asciiTheme="minorHAnsi" w:hAnsiTheme="minorHAnsi" w:cstheme="minorBidi"/>
+          <w:strike/>
+          <w:color w:val="FF0000"/>
+          <w:sz w:val="22"/>
+          <w:szCs w:val="22"/>
         </w:rPr>
         <w:tab/>
         <w:t>"Вид работ": "Обивка дивана Классический 140",</w:t>
@@ -3409,12 +3583,20 @@
         <w:pStyle w:val="HTML"/>
         <w:shd w:val="clear" w:color="auto" w:fill="FFFFFF"/>
         <w:rPr>
-          <w:color w:val="FF0000"/>
-        </w:rPr>
-      </w:pPr>
-      <w:r>
-        <w:rPr>
-          <w:color w:val="FF0000"/>
+          <w:rFonts w:asciiTheme="minorHAnsi" w:hAnsiTheme="minorHAnsi" w:cstheme="minorBidi"/>
+          <w:strike/>
+          <w:color w:val="FF0000"/>
+          <w:sz w:val="22"/>
+          <w:szCs w:val="22"/>
+        </w:rPr>
+      </w:pPr>
+      <w:r>
+        <w:rPr>
+          <w:rFonts w:asciiTheme="minorHAnsi" w:hAnsiTheme="minorHAnsi" w:cstheme="minorBidi"/>
+          <w:strike/>
+          <w:color w:val="FF0000"/>
+          <w:sz w:val="22"/>
+          <w:szCs w:val="22"/>
         </w:rPr>
         <w:tab/>
         <w:t>"Количество": 2.0,</w:t>
@@ -3425,28 +3607,66 @@
         <w:pStyle w:val="HTML"/>
         <w:shd w:val="clear" w:color="auto" w:fill="FFFFFF"/>
         <w:rPr>
-          <w:color w:val="FF0000"/>
-        </w:rPr>
-      </w:pPr>
-      <w:r>
-        <w:rPr>
-          <w:color w:val="FF0000"/>
-        </w:rPr>
-        <w:tab/>
-        <w:t>"Ед. изм.": "шт",</w:t>
-      </w:r>
-    </w:p>
-    <w:p>
-      <w:pPr>
-        <w:pStyle w:val="HTML"/>
-        <w:shd w:val="clear" w:color="auto" w:fill="FFFFFF"/>
-        <w:rPr>
-          <w:color w:val="FF0000"/>
-        </w:rPr>
-      </w:pPr>
-      <w:r>
-        <w:rPr>
-          <w:color w:val="FF0000"/>
+          <w:rFonts w:asciiTheme="minorHAnsi" w:hAnsiTheme="minorHAnsi" w:cstheme="minorBidi"/>
+          <w:strike/>
+          <w:color w:val="FF0000"/>
+          <w:sz w:val="22"/>
+          <w:szCs w:val="22"/>
+        </w:rPr>
+      </w:pPr>
+      <w:r>
+        <w:rPr>
+          <w:rFonts w:asciiTheme="minorHAnsi" w:hAnsiTheme="minorHAnsi" w:cstheme="minorBidi"/>
+          <w:strike/>
+          <w:color w:val="FF0000"/>
+          <w:sz w:val="22"/>
+          <w:szCs w:val="22"/>
+        </w:rPr>
+        <w:tab/>
+        <w:t>"Ед. изм.": "</w:t>
+      </w:r>
+      <w:proofErr w:type="spellStart"/>
+      <w:r>
+        <w:rPr>
+          <w:rFonts w:asciiTheme="minorHAnsi" w:hAnsiTheme="minorHAnsi" w:cstheme="minorBidi"/>
+          <w:strike/>
+          <w:color w:val="FF0000"/>
+          <w:sz w:val="22"/>
+          <w:szCs w:val="22"/>
+        </w:rPr>
+        <w:t>шт</w:t>
+      </w:r>
+      <w:proofErr w:type="spellEnd"/>
+      <w:r>
+        <w:rPr>
+          <w:rFonts w:asciiTheme="minorHAnsi" w:hAnsiTheme="minorHAnsi" w:cstheme="minorBidi"/>
+          <w:strike/>
+          <w:color w:val="FF0000"/>
+          <w:sz w:val="22"/>
+          <w:szCs w:val="22"/>
+        </w:rPr>
+        <w:t>",</w:t>
+      </w:r>
+    </w:p>
+    <w:p>
+      <w:pPr>
+        <w:pStyle w:val="HTML"/>
+        <w:shd w:val="clear" w:color="auto" w:fill="FFFFFF"/>
+        <w:rPr>
+          <w:rFonts w:asciiTheme="minorHAnsi" w:hAnsiTheme="minorHAnsi" w:cstheme="minorBidi"/>
+          <w:strike/>
+          <w:color w:val="FF0000"/>
+          <w:sz w:val="22"/>
+          <w:szCs w:val="22"/>
+        </w:rPr>
+      </w:pPr>
+      <w:r>
+        <w:rPr>
+          <w:rFonts w:asciiTheme="minorHAnsi" w:hAnsiTheme="minorHAnsi" w:cstheme="minorBidi"/>
+          <w:strike/>
+          <w:color w:val="FF0000"/>
+          <w:sz w:val="22"/>
+          <w:szCs w:val="22"/>
         </w:rPr>
         <w:tab/>
         <w:t>"Исполнитель": "С764",</w:t>
@@ -3457,50 +3677,82 @@
         <w:pStyle w:val="HTML"/>
         <w:shd w:val="clear" w:color="auto" w:fill="FFFFFF"/>
         <w:rPr>
-          <w:color w:val="FF0000"/>
-        </w:rPr>
-      </w:pPr>
-      <w:r>
-        <w:rPr>
-          <w:color w:val="FF0000"/>
+          <w:rFonts w:asciiTheme="minorHAnsi" w:hAnsiTheme="minorHAnsi" w:cstheme="minorBidi"/>
+          <w:strike/>
+          <w:color w:val="FF0000"/>
+          <w:sz w:val="22"/>
+          <w:szCs w:val="22"/>
+        </w:rPr>
+      </w:pPr>
+      <w:r>
+        <w:rPr>
+          <w:rFonts w:asciiTheme="minorHAnsi" w:hAnsiTheme="minorHAnsi" w:cstheme="minorBidi"/>
+          <w:strike/>
+          <w:color w:val="FF0000"/>
+          <w:sz w:val="22"/>
+          <w:szCs w:val="22"/>
         </w:rPr>
         <w:tab/>
         <w:t xml:space="preserve">"Выполнено": </w:t>
       </w:r>
       <w:r>
         <w:rPr>
-          <w:color w:val="FF0000"/>
+          <w:rFonts w:asciiTheme="minorHAnsi" w:hAnsiTheme="minorHAnsi" w:cstheme="minorBidi"/>
+          <w:strike/>
+          <w:color w:val="FF0000"/>
+          <w:sz w:val="22"/>
+          <w:szCs w:val="22"/>
         </w:rPr>
         <w:t>"</w:t>
       </w:r>
       <w:r>
         <w:rPr>
-          <w:color w:val="FF0000"/>
+          <w:rFonts w:asciiTheme="minorHAnsi" w:hAnsiTheme="minorHAnsi" w:cstheme="minorBidi"/>
+          <w:strike/>
+          <w:color w:val="FF0000"/>
+          <w:sz w:val="22"/>
+          <w:szCs w:val="22"/>
         </w:rPr>
         <w:t>2021-</w:t>
       </w:r>
       <w:r>
         <w:rPr>
-          <w:color w:val="FF0000"/>
+          <w:rFonts w:asciiTheme="minorHAnsi" w:hAnsiTheme="minorHAnsi" w:cstheme="minorBidi"/>
+          <w:strike/>
+          <w:color w:val="FF0000"/>
+          <w:sz w:val="22"/>
+          <w:szCs w:val="22"/>
         </w:rPr>
         <w:t>11-18</w:t>
       </w:r>
       <w:r>
         <w:rPr>
-          <w:color w:val="FF0000"/>
+          <w:rFonts w:asciiTheme="minorHAnsi" w:hAnsiTheme="minorHAnsi" w:cstheme="minorBidi"/>
+          <w:strike/>
+          <w:color w:val="FF0000"/>
+          <w:sz w:val="22"/>
+          <w:szCs w:val="22"/>
           <w:lang w:val="en-US"/>
         </w:rPr>
         <w:t>T</w:t>
       </w:r>
       <w:r>
         <w:rPr>
-          <w:color w:val="FF0000"/>
+          <w:rFonts w:asciiTheme="minorHAnsi" w:hAnsiTheme="minorHAnsi" w:cstheme="minorBidi"/>
+          <w:strike/>
+          <w:color w:val="FF0000"/>
+          <w:sz w:val="22"/>
+          <w:szCs w:val="22"/>
         </w:rPr>
         <w:t>19:47:21</w:t>
       </w:r>
       <w:r>
         <w:rPr>
-          <w:color w:val="FF0000"/>
+          <w:rFonts w:asciiTheme="minorHAnsi" w:hAnsiTheme="minorHAnsi" w:cstheme="minorBidi"/>
+          <w:strike/>
+          <w:color w:val="FF0000"/>
+          <w:sz w:val="22"/>
+          <w:szCs w:val="22"/>
         </w:rPr>
         <w:t>"</w:t>
       </w:r>
@@ -3510,12 +3762,20 @@
         <w:pStyle w:val="HTML"/>
         <w:shd w:val="clear" w:color="auto" w:fill="FFFFFF"/>
         <w:rPr>
-          <w:color w:val="FF0000"/>
-        </w:rPr>
-      </w:pPr>
-      <w:r>
-        <w:rPr>
-          <w:color w:val="FF0000"/>
+          <w:rFonts w:asciiTheme="minorHAnsi" w:hAnsiTheme="minorHAnsi" w:cstheme="minorBidi"/>
+          <w:strike/>
+          <w:color w:val="FF0000"/>
+          <w:sz w:val="22"/>
+          <w:szCs w:val="22"/>
+        </w:rPr>
+      </w:pPr>
+      <w:r>
+        <w:rPr>
+          <w:rFonts w:asciiTheme="minorHAnsi" w:hAnsiTheme="minorHAnsi" w:cstheme="minorBidi"/>
+          <w:strike/>
+          <w:color w:val="FF0000"/>
+          <w:sz w:val="22"/>
+          <w:szCs w:val="22"/>
         </w:rPr>
         <w:t>}</w:t>
       </w:r>
@@ -3533,7 +3793,7 @@
       <w:pPr>
         <w:pStyle w:val="1"/>
       </w:pPr>
-      <w:bookmarkStart w:id="10" w:name="_Toc85487813"/>
+      <w:bookmarkStart w:id="10" w:name="_Toc90282090"/>
       <w:r>
         <w:lastRenderedPageBreak/>
         <w:t>Выполнение операции</w:t>
@@ -3544,7 +3804,7 @@
       <w:pPr>
         <w:pStyle w:val="2"/>
       </w:pPr>
-      <w:bookmarkStart w:id="11" w:name="_Toc85487814"/>
+      <w:bookmarkStart w:id="11" w:name="_Toc90282091"/>
       <w:r>
         <w:t>Запрос</w:t>
       </w:r>
@@ -3705,7 +3965,7 @@
       <w:pPr>
         <w:pStyle w:val="2"/>
       </w:pPr>
-      <w:bookmarkStart w:id="12" w:name="_Toc85487816"/>
+      <w:bookmarkStart w:id="12" w:name="_Toc90282092"/>
       <w:r>
         <w:t>Пример</w:t>
       </w:r>
@@ -3811,7 +4071,7 @@
       <w:pPr>
         <w:pStyle w:val="1"/>
       </w:pPr>
-      <w:bookmarkStart w:id="13" w:name="_Toc85487817"/>
+      <w:bookmarkStart w:id="13" w:name="_Toc90282093"/>
       <w:r>
         <w:lastRenderedPageBreak/>
         <w:t>С</w:t>
@@ -3831,7 +4091,7 @@
       <w:pPr>
         <w:pStyle w:val="2"/>
       </w:pPr>
-      <w:bookmarkStart w:id="14" w:name="_Toc85487818"/>
+      <w:bookmarkStart w:id="14" w:name="_Toc90282094"/>
       <w:r>
         <w:t>Запрос</w:t>
       </w:r>
@@ -3871,6 +4131,7 @@
         <w:t>/</w:t>
       </w:r>
       <w:bookmarkStart w:id="15" w:name="_Hlk85456520"/>
+      <w:proofErr w:type="spellStart"/>
       <w:r>
         <w:rPr>
           <w:rStyle w:val="a5"/>
@@ -3878,6 +4139,7 @@
         <w:t>operations</w:t>
       </w:r>
       <w:bookmarkEnd w:id="15"/>
+      <w:proofErr w:type="spellEnd"/>
       <w:r>
         <w:rPr>
           <w:rStyle w:val="a5"/>
@@ -3909,12 +4171,14 @@
         </w:rPr>
         <w:t xml:space="preserve">: </w:t>
       </w:r>
+      <w:proofErr w:type="spellStart"/>
       <w:r>
         <w:rPr>
           <w:rStyle w:val="a5"/>
         </w:rPr>
         <w:t>String</w:t>
       </w:r>
+      <w:proofErr w:type="spellEnd"/>
       <w:r>
         <w:rPr>
           <w:rStyle w:val="a5"/>
@@ -3927,12 +4191,14 @@
         </w:rPr>
         <w:t>&amp;</w:t>
       </w:r>
+      <w:proofErr w:type="spellStart"/>
       <w:r>
         <w:rPr>
           <w:rStyle w:val="a5"/>
         </w:rPr>
         <w:t>skip</w:t>
       </w:r>
+      <w:proofErr w:type="spellEnd"/>
       <w:r>
         <w:rPr>
           <w:rStyle w:val="a5"/>
@@ -3964,12 +4230,14 @@
         </w:rPr>
         <w:t>&gt;&amp;</w:t>
       </w:r>
+      <w:proofErr w:type="spellStart"/>
       <w:r>
         <w:rPr>
           <w:rStyle w:val="a5"/>
         </w:rPr>
         <w:t>top</w:t>
       </w:r>
+      <w:proofErr w:type="spellEnd"/>
       <w:r>
         <w:rPr>
           <w:rStyle w:val="a5"/>
@@ -3995,6 +4263,7 @@
         </w:rPr>
         <w:t>&gt;&amp;</w:t>
       </w:r>
+      <w:proofErr w:type="spellStart"/>
       <w:r>
         <w:rPr>
           <w:rStyle w:val="a5"/>
@@ -4002,6 +4271,7 @@
         </w:rPr>
         <w:t>orderby</w:t>
       </w:r>
+      <w:proofErr w:type="spellEnd"/>
       <w:r>
         <w:rPr>
           <w:rStyle w:val="a5"/>
@@ -4036,12 +4306,14 @@
         </w:rPr>
         <w:t xml:space="preserve">: </w:t>
       </w:r>
+      <w:proofErr w:type="spellStart"/>
       <w:r>
         <w:rPr>
           <w:rStyle w:val="a5"/>
         </w:rPr>
         <w:t>String</w:t>
       </w:r>
+      <w:proofErr w:type="spellEnd"/>
       <w:r>
         <w:rPr>
           <w:rStyle w:val="a5"/>
@@ -4055,7 +4327,7 @@
         <w:keepNext w:val="0"/>
         <w:keepLines w:val="0"/>
       </w:pPr>
-      <w:bookmarkStart w:id="16" w:name="_Toc85487819"/>
+      <w:bookmarkStart w:id="16" w:name="_Toc90282095"/>
       <w:r>
         <w:t>Тело ответа</w:t>
       </w:r>
@@ -4097,6 +4369,109 @@
         <w:pStyle w:val="HTML"/>
         <w:shd w:val="clear" w:color="auto" w:fill="FFFFFF"/>
         <w:rPr>
+          <w:color w:val="00B050"/>
+        </w:rPr>
+      </w:pPr>
+      <w:r>
+        <w:rPr>
+          <w:color w:val="00B050"/>
+        </w:rPr>
+        <w:tab/>
+      </w:r>
+      <w:r>
+        <w:rPr>
+          <w:color w:val="00B050"/>
+        </w:rPr>
+        <w:tab/>
+        <w:t>"</w:t>
+      </w:r>
+      <w:r>
+        <w:rPr>
+          <w:color w:val="00B050"/>
+        </w:rPr>
+        <w:t>Дата</w:t>
+      </w:r>
+      <w:r>
+        <w:rPr>
+          <w:color w:val="00B050"/>
+        </w:rPr>
+        <w:t xml:space="preserve">": &lt;Дата и время выполнения: </w:t>
+      </w:r>
+      <w:proofErr w:type="spellStart"/>
+      <w:r>
+        <w:rPr>
+          <w:color w:val="00B050"/>
+          <w:lang w:val="en-US"/>
+        </w:rPr>
+        <w:t>yyyy</w:t>
+      </w:r>
+      <w:proofErr w:type="spellEnd"/>
+      <w:r>
+        <w:rPr>
+          <w:color w:val="00B050"/>
+        </w:rPr>
+        <w:t>-</w:t>
+      </w:r>
+      <w:r>
+        <w:rPr>
+          <w:color w:val="00B050"/>
+          <w:lang w:val="en-US"/>
+        </w:rPr>
+        <w:t>mm</w:t>
+      </w:r>
+      <w:r>
+        <w:rPr>
+          <w:color w:val="00B050"/>
+        </w:rPr>
+        <w:t>-</w:t>
+      </w:r>
+      <w:proofErr w:type="spellStart"/>
+      <w:r>
+        <w:rPr>
+          <w:color w:val="00B050"/>
+          <w:lang w:val="en-US"/>
+        </w:rPr>
+        <w:t>ddThh</w:t>
+      </w:r>
+      <w:proofErr w:type="spellEnd"/>
+      <w:r>
+        <w:rPr>
+          <w:color w:val="00B050"/>
+        </w:rPr>
+        <w:t>:</w:t>
+      </w:r>
+      <w:r>
+        <w:rPr>
+          <w:color w:val="00B050"/>
+          <w:lang w:val="en-US"/>
+        </w:rPr>
+        <w:t>mm</w:t>
+      </w:r>
+      <w:r>
+        <w:rPr>
+          <w:color w:val="00B050"/>
+        </w:rPr>
+        <w:t>:</w:t>
+      </w:r>
+      <w:r>
+        <w:rPr>
+          <w:color w:val="00B050"/>
+          <w:lang w:val="en-US"/>
+        </w:rPr>
+        <w:t>ss</w:t>
+      </w:r>
+      <w:r>
+        <w:rPr>
+          <w:color w:val="00B050"/>
+        </w:rPr>
+        <w:t>&gt;,</w:t>
+      </w:r>
+    </w:p>
+    <w:p>
+      <w:pPr>
+        <w:pStyle w:val="HTML"/>
+        <w:shd w:val="clear" w:color="auto" w:fill="FFFFFF"/>
+        <w:rPr>
           <w:color w:val="080808"/>
         </w:rPr>
       </w:pPr>
@@ -4226,191 +4601,101 @@
         <w:pStyle w:val="HTML"/>
         <w:shd w:val="clear" w:color="auto" w:fill="FFFFFF"/>
         <w:rPr>
-          <w:color w:val="080808"/>
-        </w:rPr>
-      </w:pPr>
-      <w:r>
-        <w:rPr>
-          <w:color w:val="080808"/>
-        </w:rPr>
-        <w:tab/>
-      </w:r>
-      <w:r>
-        <w:rPr>
-          <w:color w:val="080808"/>
-        </w:rPr>
-        <w:tab/>
-        <w:t>"Количество": &lt;</w:t>
-      </w:r>
-      <w:r>
-        <w:rPr>
-          <w:color w:val="080808"/>
-        </w:rPr>
-        <w:t>Количество операций</w:t>
-      </w:r>
-      <w:r>
-        <w:rPr>
-          <w:color w:val="080808"/>
-        </w:rPr>
+          <w:color w:val="00B050"/>
+        </w:rPr>
+      </w:pPr>
+      <w:r>
+        <w:rPr>
+          <w:color w:val="00B050"/>
+        </w:rPr>
+        <w:tab/>
+      </w:r>
+      <w:r>
+        <w:rPr>
+          <w:color w:val="00B050"/>
+        </w:rPr>
+        <w:tab/>
+        <w:t>"</w:t>
+      </w:r>
+      <w:r>
+        <w:rPr>
+          <w:color w:val="00B050"/>
+        </w:rPr>
+        <w:t>Выполнено</w:t>
+      </w:r>
+      <w:r>
+        <w:rPr>
+          <w:color w:val="00B050"/>
+        </w:rPr>
+        <w:t xml:space="preserve">": &lt;Количество </w:t>
+      </w:r>
+      <w:r>
+        <w:rPr>
+          <w:color w:val="00B050"/>
+        </w:rPr>
+        <w:t xml:space="preserve">выполненных </w:t>
+      </w:r>
+      <w:r>
+        <w:rPr>
+          <w:color w:val="00B050"/>
+        </w:rPr>
+        <w:t xml:space="preserve">операций: </w:t>
+      </w:r>
+      <w:r>
+        <w:rPr>
+          <w:color w:val="00B050"/>
+          <w:lang w:val="en-US"/>
+        </w:rPr>
+        <w:t>Float</w:t>
+      </w:r>
+      <w:r>
+        <w:rPr>
+          <w:color w:val="00B050"/>
+        </w:rPr>
+        <w:t>&gt;,</w:t>
+      </w:r>
+    </w:p>
+    <w:p>
+      <w:pPr>
+        <w:pStyle w:val="HTML"/>
+        <w:shd w:val="clear" w:color="auto" w:fill="FFFFFF"/>
+        <w:rPr>
+          <w:color w:val="080808"/>
+        </w:rPr>
+      </w:pPr>
+      <w:r>
+        <w:rPr>
+          <w:color w:val="080808"/>
+        </w:rPr>
+        <w:tab/>
+      </w:r>
+      <w:r>
+        <w:rPr>
+          <w:color w:val="080808"/>
+        </w:rPr>
+        <w:tab/>
+        <w:t>"Ед. изм.": &lt;</w:t>
+      </w:r>
+      <w:r>
+        <w:rPr>
+          <w:color w:val="080808"/>
+        </w:rPr>
+        <w:t>Наименование единицы измерения</w:t>
+      </w:r>
+      <w:r>
         <w:t xml:space="preserve">: </w:t>
       </w:r>
       <w:r>
         <w:rPr>
-          <w:color w:val="080808"/>
           <w:lang w:val="en-US"/>
         </w:rPr>
-        <w:t>Float</w:t>
+        <w:t>String</w:t>
       </w:r>
       <w:r>
         <w:rPr>
           <w:color w:val="080808"/>
         </w:rPr>
         <w:t>&gt;,</w:t>
-      </w:r>
-    </w:p>
-    <w:p>
-      <w:pPr>
-        <w:pStyle w:val="HTML"/>
-        <w:shd w:val="clear" w:color="auto" w:fill="FFFFFF"/>
-        <w:rPr>
-          <w:color w:val="080808"/>
-        </w:rPr>
-      </w:pPr>
-      <w:r>
-        <w:rPr>
-          <w:color w:val="080808"/>
-        </w:rPr>
-        <w:tab/>
-      </w:r>
-      <w:r>
-        <w:rPr>
-          <w:color w:val="080808"/>
-        </w:rPr>
-        <w:tab/>
-        <w:t>"Ед. изм.": &lt;</w:t>
-      </w:r>
-      <w:r>
-        <w:rPr>
-          <w:color w:val="080808"/>
-        </w:rPr>
-        <w:t>Наименование единицы измерения</w:t>
-      </w:r>
-      <w:r>
-        <w:t xml:space="preserve">: </w:t>
-      </w:r>
-      <w:r>
-        <w:rPr>
-          <w:lang w:val="en-US"/>
-        </w:rPr>
-        <w:t>String</w:t>
-      </w:r>
-      <w:r>
-        <w:rPr>
-          <w:color w:val="080808"/>
-        </w:rPr>
-        <w:t>&gt;,</w:t>
-      </w:r>
-    </w:p>
-    <w:p>
-      <w:pPr>
-        <w:pStyle w:val="HTML"/>
-        <w:shd w:val="clear" w:color="auto" w:fill="FFFFFF"/>
-        <w:rPr>
-          <w:color w:val="080808"/>
-        </w:rPr>
-      </w:pPr>
-      <w:r>
-        <w:rPr>
-          <w:color w:val="080808"/>
-        </w:rPr>
-        <w:tab/>
-      </w:r>
-      <w:r>
-        <w:rPr>
-          <w:color w:val="080808"/>
-        </w:rPr>
-        <w:tab/>
-        <w:t>"Выполнено": &lt;</w:t>
-      </w:r>
-      <w:r>
-        <w:rPr>
-          <w:color w:val="080808"/>
-        </w:rPr>
-        <w:t>Дата и время выполнения</w:t>
-      </w:r>
-      <w:r>
-        <w:t xml:space="preserve">: </w:t>
-      </w:r>
-      <w:r>
-        <w:rPr>
-          <w:color w:val="080808"/>
-          <w:lang w:val="en-US"/>
-        </w:rPr>
-        <w:t>yyyy</w:t>
-      </w:r>
-      <w:r>
-        <w:rPr>
-          <w:color w:val="080808"/>
-        </w:rPr>
-        <w:t>-</w:t>
-      </w:r>
-      <w:r>
-        <w:rPr>
-          <w:color w:val="080808"/>
-          <w:lang w:val="en-US"/>
-        </w:rPr>
-        <w:t>mm</w:t>
-      </w:r>
-      <w:r>
-        <w:rPr>
-          <w:color w:val="080808"/>
-        </w:rPr>
-        <w:t>-</w:t>
-      </w:r>
-      <w:r>
-        <w:rPr>
-          <w:color w:val="080808"/>
-          <w:lang w:val="en-US"/>
-        </w:rPr>
-        <w:t>ddThh</w:t>
-      </w:r>
-      <w:r>
-        <w:rPr>
-          <w:color w:val="080808"/>
-        </w:rPr>
-        <w:t>:</w:t>
-      </w:r>
-      <w:r>
-        <w:rPr>
-          <w:color w:val="080808"/>
-          <w:lang w:val="en-US"/>
-        </w:rPr>
-        <w:t>mm</w:t>
-      </w:r>
-      <w:r>
-        <w:rPr>
-          <w:color w:val="080808"/>
-        </w:rPr>
-        <w:t>:</w:t>
-      </w:r>
-      <w:r>
-        <w:rPr>
-          <w:color w:val="080808"/>
-          <w:lang w:val="en-US"/>
-        </w:rPr>
-        <w:t>ss</w:t>
-      </w:r>
-      <w:r>
-        <w:rPr>
-          <w:color w:val="080808"/>
-        </w:rPr>
-        <w:t>&gt;</w:t>
-      </w:r>
-      <w:r>
-        <w:rPr>
-          <w:color w:val="080808"/>
-        </w:rPr>
-        <w:t>,</w:t>
       </w:r>
     </w:p>
     <w:p>
@@ -4453,8 +4738,16 @@
         <w:rPr>
           <w:color w:val="FF0000"/>
         </w:rPr>
-        <w:t>: Float</w:t>
-      </w:r>
+        <w:t xml:space="preserve">: </w:t>
+      </w:r>
+      <w:proofErr w:type="spellStart"/>
+      <w:r>
+        <w:rPr>
+          <w:color w:val="FF0000"/>
+        </w:rPr>
+        <w:t>Float</w:t>
+      </w:r>
+      <w:proofErr w:type="spellEnd"/>
       <w:r>
         <w:rPr>
           <w:color w:val="FF0000"/>
@@ -4487,8 +4780,16 @@
         <w:rPr>
           <w:color w:val="FF0000"/>
         </w:rPr>
-        <w:t>: Float</w:t>
-      </w:r>
+        <w:t xml:space="preserve">: </w:t>
+      </w:r>
+      <w:proofErr w:type="spellStart"/>
+      <w:r>
+        <w:rPr>
+          <w:color w:val="FF0000"/>
+        </w:rPr>
+        <w:t>Float</w:t>
+      </w:r>
+      <w:proofErr w:type="spellEnd"/>
       <w:r>
         <w:rPr>
           <w:color w:val="FF0000"/>
@@ -4545,9 +4846,60 @@
     </w:p>
     <w:p>
       <w:pPr>
+        <w:pStyle w:val="HTML"/>
+        <w:shd w:val="clear" w:color="auto" w:fill="FFFFFF"/>
+        <w:rPr>
+          <w:color w:val="080808"/>
+        </w:rPr>
+      </w:pPr>
+      <w:r>
+        <w:rPr>
+          <w:color w:val="00B050"/>
+        </w:rPr>
+        <w:t>Выполнено</w:t>
+      </w:r>
+      <w:r>
+        <w:rPr>
+          <w:color w:val="00B050"/>
+        </w:rPr>
+        <w:t xml:space="preserve"> - </w:t>
+      </w:r>
+      <w:r>
+        <w:rPr>
+          <w:color w:val="00B050"/>
+        </w:rPr>
+        <w:t>Количество операций</w:t>
+      </w:r>
+      <w:r>
+        <w:rPr>
+          <w:color w:val="00B050"/>
+        </w:rPr>
+        <w:t xml:space="preserve">, </w:t>
+      </w:r>
+      <w:r>
+        <w:rPr>
+          <w:color w:val="00B050"/>
+        </w:rPr>
+        <w:t>выполненных</w:t>
+      </w:r>
+      <w:r>
+        <w:rPr>
+          <w:color w:val="00B050"/>
+        </w:rPr>
+        <w:t xml:space="preserve"> работником</w:t>
+      </w:r>
+      <w:r>
+        <w:rPr>
+          <w:color w:val="00B050"/>
+        </w:rPr>
+        <w:t xml:space="preserve"> </w:t>
+      </w:r>
+    </w:p>
+    <w:p>
+      <w:pPr>
         <w:pStyle w:val="2"/>
       </w:pPr>
-      <w:bookmarkStart w:id="17" w:name="_Toc85487820"/>
+      <w:bookmarkStart w:id="17" w:name="_Toc90282096"/>
       <w:r>
         <w:t>Пример</w:t>
       </w:r>
@@ -4562,6 +4914,7 @@
       <w:pPr>
         <w:rPr>
           <w:rStyle w:val="a5"/>
+          <w:lang w:val="en-US"/>
         </w:rPr>
       </w:pPr>
       <w:hyperlink r:id="rId11" w:history="1">
@@ -4575,6 +4928,7 @@
         <w:r>
           <w:rPr>
             <w:rStyle w:val="a5"/>
+            <w:lang w:val="en-US"/>
           </w:rPr>
           <w:t>://10.0.2.2:8080/</w:t>
         </w:r>
@@ -4588,6 +4942,7 @@
         <w:r>
           <w:rPr>
             <w:rStyle w:val="a5"/>
+            <w:lang w:val="en-US"/>
           </w:rPr>
           <w:t>?</w:t>
         </w:r>
@@ -4601,6 +4956,7 @@
         <w:r>
           <w:rPr>
             <w:rStyle w:val="a5"/>
+            <w:lang w:val="en-US"/>
           </w:rPr>
           <w:t>=12-0000223</w:t>
         </w:r>
@@ -4608,6 +4964,7 @@
       <w:r>
         <w:rPr>
           <w:rStyle w:val="a5"/>
+          <w:lang w:val="en-US"/>
         </w:rPr>
         <w:t>&amp;</w:t>
       </w:r>
@@ -4621,6 +4978,7 @@
       <w:r>
         <w:rPr>
           <w:rStyle w:val="a5"/>
+          <w:lang w:val="en-US"/>
         </w:rPr>
         <w:t>=0&amp;</w:t>
       </w:r>
@@ -4634,6 +4992,7 @@
       <w:r>
         <w:rPr>
           <w:rStyle w:val="a5"/>
+          <w:lang w:val="en-US"/>
         </w:rPr>
         <w:t>=125&amp;</w:t>
       </w:r>
@@ -4647,50 +5006,264 @@
       <w:r>
         <w:rPr>
           <w:rStyle w:val="a5"/>
+          <w:lang w:val="en-US"/>
         </w:rPr>
         <w:t>=</w:t>
       </w:r>
       <w:r>
         <w:rPr>
           <w:rStyle w:val="a5"/>
+          <w:color w:val="00B050"/>
+        </w:rPr>
+        <w:t>Дата</w:t>
+      </w:r>
+      <w:r>
+        <w:rPr>
+          <w:rStyle w:val="a5"/>
+          <w:color w:val="00B050"/>
+          <w:lang w:val="en-US"/>
+        </w:rPr>
+        <w:t xml:space="preserve"> </w:t>
+      </w:r>
+      <w:r>
+        <w:rPr>
+          <w:rStyle w:val="a5"/>
+          <w:lang w:val="en-US"/>
+        </w:rPr>
+        <w:t>desc</w:t>
+      </w:r>
+    </w:p>
+    <w:p>
+      <w:pPr>
+        <w:keepNext/>
+      </w:pPr>
+      <w:r>
+        <w:t>Тело ответа</w:t>
+      </w:r>
+    </w:p>
+    <w:p>
+      <w:pPr>
+        <w:pStyle w:val="HTML"/>
+        <w:shd w:val="clear" w:color="auto" w:fill="FFFFFF"/>
+        <w:rPr>
+          <w:color w:val="080808"/>
+        </w:rPr>
+      </w:pPr>
+      <w:r>
+        <w:rPr>
+          <w:color w:val="080808"/>
+        </w:rPr>
+        <w:t>[</w:t>
+      </w:r>
+    </w:p>
+    <w:p>
+      <w:pPr>
+        <w:pStyle w:val="HTML"/>
+        <w:shd w:val="clear" w:color="auto" w:fill="FFFFFF"/>
+        <w:rPr>
+          <w:color w:val="080808"/>
+        </w:rPr>
+      </w:pPr>
+      <w:r>
+        <w:rPr>
+          <w:color w:val="080808"/>
+        </w:rPr>
+        <w:tab/>
+        <w:t>{</w:t>
+      </w:r>
+    </w:p>
+    <w:p>
+      <w:pPr>
+        <w:pStyle w:val="HTML"/>
+        <w:shd w:val="clear" w:color="auto" w:fill="FFFFFF"/>
+        <w:rPr>
+          <w:color w:val="080808"/>
+          <w:lang w:val="en-US"/>
+        </w:rPr>
+      </w:pPr>
+      <w:r>
+        <w:rPr>
+          <w:color w:val="080808"/>
+        </w:rPr>
+        <w:tab/>
+      </w:r>
+      <w:r>
+        <w:rPr>
+          <w:color w:val="080808"/>
+        </w:rPr>
+        <w:tab/>
+        <w:t>"</w:t>
+      </w:r>
+      <w:r>
+        <w:rPr>
+          <w:color w:val="080808"/>
+        </w:rPr>
+        <w:t>Дата</w:t>
+      </w:r>
+      <w:r>
+        <w:rPr>
+          <w:color w:val="080808"/>
+        </w:rPr>
+        <w:t>": "2021-10-11T14:06:07"</w:t>
+      </w:r>
+      <w:r>
+        <w:rPr>
+          <w:color w:val="080808"/>
+          <w:lang w:val="en-US"/>
+        </w:rPr>
+        <w:t>,</w:t>
+      </w:r>
+    </w:p>
+    <w:p>
+      <w:pPr>
+        <w:pStyle w:val="HTML"/>
+        <w:shd w:val="clear" w:color="auto" w:fill="FFFFFF"/>
+        <w:rPr>
+          <w:color w:val="080808"/>
+        </w:rPr>
+      </w:pPr>
+      <w:r>
+        <w:rPr>
+          <w:color w:val="080808"/>
+        </w:rPr>
+        <w:tab/>
+      </w:r>
+      <w:r>
+        <w:rPr>
+          <w:color w:val="080808"/>
+        </w:rPr>
+        <w:tab/>
+        <w:t>"Номер": "001",</w:t>
+      </w:r>
+    </w:p>
+    <w:p>
+      <w:pPr>
+        <w:pStyle w:val="HTML"/>
+        <w:shd w:val="clear" w:color="auto" w:fill="FFFFFF"/>
+        <w:rPr>
+          <w:color w:val="080808"/>
+        </w:rPr>
+      </w:pPr>
+      <w:r>
+        <w:rPr>
+          <w:color w:val="080808"/>
+        </w:rPr>
+        <w:tab/>
+      </w:r>
+      <w:r>
+        <w:rPr>
+          <w:color w:val="080808"/>
+        </w:rPr>
+        <w:tab/>
+        <w:t>"Наименование": "Обивка дивана",</w:t>
+      </w:r>
+    </w:p>
+    <w:p>
+      <w:pPr>
+        <w:pStyle w:val="HTML"/>
+        <w:shd w:val="clear" w:color="auto" w:fill="FFFFFF"/>
+        <w:rPr>
+          <w:color w:val="080808"/>
+        </w:rPr>
+      </w:pPr>
+      <w:r>
+        <w:rPr>
+          <w:color w:val="080808"/>
+        </w:rPr>
+        <w:tab/>
+      </w:r>
+      <w:r>
+        <w:rPr>
+          <w:color w:val="080808"/>
+        </w:rPr>
+        <w:tab/>
+        <w:t>"Вид работ": "Обивка дивана Классический 140",</w:t>
+      </w:r>
+    </w:p>
+    <w:p>
+      <w:pPr>
+        <w:pStyle w:val="HTML"/>
+        <w:shd w:val="clear" w:color="auto" w:fill="FFFFFF"/>
+        <w:rPr>
+          <w:color w:val="080808"/>
+        </w:rPr>
+      </w:pPr>
+      <w:r>
+        <w:rPr>
+          <w:color w:val="080808"/>
+        </w:rPr>
+        <w:tab/>
+      </w:r>
+      <w:r>
+        <w:rPr>
+          <w:color w:val="080808"/>
+        </w:rPr>
+        <w:tab/>
+        <w:t>"</w:t>
+      </w:r>
+      <w:r>
+        <w:rPr>
+          <w:color w:val="080808"/>
         </w:rPr>
         <w:t>Выполнено</w:t>
       </w:r>
       <w:r>
         <w:rPr>
-          <w:rStyle w:val="a5"/>
-        </w:rPr>
-        <w:t xml:space="preserve"> </w:t>
-      </w:r>
-      <w:r>
-        <w:rPr>
-          <w:rStyle w:val="a5"/>
-          <w:lang w:val="en-US"/>
-        </w:rPr>
-        <w:t>desc</w:t>
-      </w:r>
-    </w:p>
-    <w:p>
-      <w:pPr>
-        <w:keepNext/>
-      </w:pPr>
-      <w:r>
-        <w:t>Тело ответа</w:t>
-      </w:r>
-    </w:p>
-    <w:p>
-      <w:pPr>
-        <w:pStyle w:val="HTML"/>
-        <w:shd w:val="clear" w:color="auto" w:fill="FFFFFF"/>
-        <w:rPr>
-          <w:color w:val="080808"/>
-        </w:rPr>
-      </w:pPr>
-      <w:r>
-        <w:rPr>
-          <w:color w:val="080808"/>
-        </w:rPr>
-        <w:t>[</w:t>
+          <w:color w:val="080808"/>
+        </w:rPr>
+        <w:t>": 2.0,</w:t>
+      </w:r>
+    </w:p>
+    <w:p>
+      <w:pPr>
+        <w:pStyle w:val="HTML"/>
+        <w:shd w:val="clear" w:color="auto" w:fill="FFFFFF"/>
+        <w:rPr>
+          <w:color w:val="080808"/>
+        </w:rPr>
+      </w:pPr>
+      <w:r>
+        <w:rPr>
+          <w:color w:val="080808"/>
+        </w:rPr>
+        <w:tab/>
+      </w:r>
+      <w:r>
+        <w:rPr>
+          <w:color w:val="080808"/>
+        </w:rPr>
+        <w:tab/>
+        <w:t>"Ед. изм.": "</w:t>
+      </w:r>
+      <w:proofErr w:type="spellStart"/>
+      <w:r>
+        <w:rPr>
+          <w:color w:val="080808"/>
+        </w:rPr>
+        <w:t>шт</w:t>
+      </w:r>
+      <w:proofErr w:type="spellEnd"/>
+      <w:r>
+        <w:rPr>
+          <w:color w:val="080808"/>
+        </w:rPr>
+        <w:t>",</w:t>
+      </w:r>
+    </w:p>
+    <w:p>
+      <w:pPr>
+        <w:pStyle w:val="HTML"/>
+        <w:shd w:val="clear" w:color="auto" w:fill="FFFFFF"/>
+        <w:rPr>
+          <w:color w:val="080808"/>
+        </w:rPr>
+      </w:pPr>
+      <w:r>
+        <w:rPr>
+          <w:color w:val="080808"/>
+        </w:rPr>
+        <w:tab/>
+        <w:t>},</w:t>
       </w:r>
     </w:p>
     <w:p>
@@ -4728,149 +5301,19 @@
           <w:color w:val="080808"/>
         </w:rPr>
         <w:tab/>
-        <w:t>"Номер": "001",</w:t>
-      </w:r>
-    </w:p>
-    <w:p>
-      <w:pPr>
-        <w:pStyle w:val="HTML"/>
-        <w:shd w:val="clear" w:color="auto" w:fill="FFFFFF"/>
-        <w:rPr>
-          <w:color w:val="080808"/>
-        </w:rPr>
-      </w:pPr>
-      <w:r>
-        <w:rPr>
-          <w:color w:val="080808"/>
-        </w:rPr>
-        <w:tab/>
-      </w:r>
-      <w:r>
-        <w:rPr>
-          <w:color w:val="080808"/>
-        </w:rPr>
-        <w:tab/>
-        <w:t>"Наименование": "Обивка дивана",</w:t>
-      </w:r>
-    </w:p>
-    <w:p>
-      <w:pPr>
-        <w:pStyle w:val="HTML"/>
-        <w:shd w:val="clear" w:color="auto" w:fill="FFFFFF"/>
-        <w:rPr>
-          <w:color w:val="080808"/>
-        </w:rPr>
-      </w:pPr>
-      <w:r>
-        <w:rPr>
-          <w:color w:val="080808"/>
-        </w:rPr>
-        <w:tab/>
-      </w:r>
-      <w:r>
-        <w:rPr>
-          <w:color w:val="080808"/>
-        </w:rPr>
-        <w:tab/>
-        <w:t>"Вид работ": "Обивка дивана Классический 140",</w:t>
-      </w:r>
-    </w:p>
-    <w:p>
-      <w:pPr>
-        <w:pStyle w:val="HTML"/>
-        <w:shd w:val="clear" w:color="auto" w:fill="FFFFFF"/>
-        <w:rPr>
-          <w:color w:val="080808"/>
-        </w:rPr>
-      </w:pPr>
-      <w:r>
-        <w:rPr>
-          <w:color w:val="080808"/>
-        </w:rPr>
-        <w:tab/>
-      </w:r>
-      <w:r>
-        <w:rPr>
-          <w:color w:val="080808"/>
-        </w:rPr>
-        <w:tab/>
-        <w:t>"Количество": 2.0,</w:t>
-      </w:r>
-    </w:p>
-    <w:p>
-      <w:pPr>
-        <w:pStyle w:val="HTML"/>
-        <w:shd w:val="clear" w:color="auto" w:fill="FFFFFF"/>
-        <w:rPr>
-          <w:color w:val="080808"/>
-        </w:rPr>
-      </w:pPr>
-      <w:r>
-        <w:rPr>
-          <w:color w:val="080808"/>
-        </w:rPr>
-        <w:tab/>
-      </w:r>
-      <w:r>
-        <w:rPr>
-          <w:color w:val="080808"/>
-        </w:rPr>
-        <w:tab/>
-        <w:t>"Ед. изм.": "шт",</w:t>
-      </w:r>
-    </w:p>
-    <w:p>
-      <w:pPr>
-        <w:pStyle w:val="HTML"/>
-        <w:shd w:val="clear" w:color="auto" w:fill="FFFFFF"/>
-        <w:rPr>
-          <w:color w:val="080808"/>
-        </w:rPr>
-      </w:pPr>
-      <w:r>
-        <w:rPr>
-          <w:color w:val="080808"/>
-        </w:rPr>
-        <w:tab/>
-      </w:r>
-      <w:r>
-        <w:rPr>
-          <w:color w:val="080808"/>
-        </w:rPr>
-        <w:tab/>
-        <w:t>"Выполнено": "2021-10-11T14:06:07"</w:t>
-      </w:r>
-    </w:p>
-    <w:p>
-      <w:pPr>
-        <w:pStyle w:val="HTML"/>
-        <w:shd w:val="clear" w:color="auto" w:fill="FFFFFF"/>
-        <w:rPr>
-          <w:color w:val="080808"/>
-        </w:rPr>
-      </w:pPr>
-      <w:r>
-        <w:rPr>
-          <w:color w:val="080808"/>
-        </w:rPr>
-        <w:tab/>
-        <w:t>},</w:t>
-      </w:r>
-    </w:p>
-    <w:p>
-      <w:pPr>
-        <w:pStyle w:val="HTML"/>
-        <w:shd w:val="clear" w:color="auto" w:fill="FFFFFF"/>
-        <w:rPr>
-          <w:color w:val="080808"/>
-        </w:rPr>
-      </w:pPr>
-      <w:r>
-        <w:rPr>
-          <w:color w:val="080808"/>
-        </w:rPr>
-        <w:tab/>
-        <w:t>{</w:t>
+        <w:t>"</w:t>
+      </w:r>
+      <w:r>
+        <w:rPr>
+          <w:color w:val="080808"/>
+        </w:rPr>
+        <w:t>Дата</w:t>
+      </w:r>
+      <w:r>
+        <w:rPr>
+          <w:color w:val="080808"/>
+        </w:rPr>
+        <w:t>": "2021-10-11T14:06:08",</w:t>
       </w:r>
     </w:p>
     <w:p>
@@ -4958,51 +5401,55 @@
           <w:color w:val="080808"/>
         </w:rPr>
         <w:tab/>
-        <w:t>"Количество": 2.0,</w:t>
-      </w:r>
-    </w:p>
-    <w:p>
-      <w:pPr>
-        <w:pStyle w:val="HTML"/>
-        <w:shd w:val="clear" w:color="auto" w:fill="FFFFFF"/>
-        <w:rPr>
-          <w:color w:val="080808"/>
-        </w:rPr>
-      </w:pPr>
-      <w:r>
-        <w:rPr>
-          <w:color w:val="080808"/>
-        </w:rPr>
-        <w:tab/>
-      </w:r>
-      <w:r>
-        <w:rPr>
-          <w:color w:val="080808"/>
-        </w:rPr>
-        <w:tab/>
-        <w:t>"Ед. изм.": "шт",</w:t>
-      </w:r>
-    </w:p>
-    <w:p>
-      <w:pPr>
-        <w:pStyle w:val="HTML"/>
-        <w:shd w:val="clear" w:color="auto" w:fill="FFFFFF"/>
-        <w:rPr>
-          <w:color w:val="080808"/>
-        </w:rPr>
-      </w:pPr>
-      <w:r>
-        <w:rPr>
-          <w:color w:val="080808"/>
-        </w:rPr>
-        <w:tab/>
-      </w:r>
-      <w:r>
-        <w:rPr>
-          <w:color w:val="080808"/>
-        </w:rPr>
-        <w:tab/>
-        <w:t>"Выполнено": "2021-10-11T14:06:08",</w:t>
+        <w:t>"</w:t>
+      </w:r>
+      <w:r>
+        <w:rPr>
+          <w:color w:val="080808"/>
+        </w:rPr>
+        <w:t>Выполнено</w:t>
+      </w:r>
+      <w:r>
+        <w:rPr>
+          <w:color w:val="080808"/>
+        </w:rPr>
+        <w:t>": 2.0,</w:t>
+      </w:r>
+    </w:p>
+    <w:p>
+      <w:pPr>
+        <w:pStyle w:val="HTML"/>
+        <w:shd w:val="clear" w:color="auto" w:fill="FFFFFF"/>
+        <w:rPr>
+          <w:color w:val="080808"/>
+        </w:rPr>
+      </w:pPr>
+      <w:r>
+        <w:rPr>
+          <w:color w:val="080808"/>
+        </w:rPr>
+        <w:tab/>
+      </w:r>
+      <w:r>
+        <w:rPr>
+          <w:color w:val="080808"/>
+        </w:rPr>
+        <w:tab/>
+        <w:t>"Ед. изм.": "</w:t>
+      </w:r>
+      <w:proofErr w:type="spellStart"/>
+      <w:r>
+        <w:rPr>
+          <w:color w:val="080808"/>
+        </w:rPr>
+        <w:t>шт</w:t>
+      </w:r>
+      <w:proofErr w:type="spellEnd"/>
+      <w:r>
+        <w:rPr>
+          <w:color w:val="080808"/>
+        </w:rPr>
+        <w:t>",</w:t>
       </w:r>
     </w:p>
     <w:p>
@@ -5084,7 +5531,7 @@
       <w:pPr>
         <w:pStyle w:val="1"/>
       </w:pPr>
-      <w:bookmarkStart w:id="18" w:name="_Toc85487821"/>
+      <w:bookmarkStart w:id="18" w:name="_Toc90282097"/>
       <w:r>
         <w:lastRenderedPageBreak/>
         <w:t>Итоги операций</w:t>
@@ -5095,7 +5542,7 @@
       <w:pPr>
         <w:pStyle w:val="2"/>
       </w:pPr>
-      <w:bookmarkStart w:id="19" w:name="_Toc85487822"/>
+      <w:bookmarkStart w:id="19" w:name="_Toc90282098"/>
       <w:r>
         <w:t>Запрос</w:t>
       </w:r>
@@ -5128,6 +5575,7 @@
         </w:rPr>
         <w:t>&lt;Базовый адрес&gt;/</w:t>
       </w:r>
+      <w:proofErr w:type="spellStart"/>
       <w:r>
         <w:rPr>
           <w:rStyle w:val="a5"/>
@@ -5146,6 +5594,7 @@
         </w:rPr>
         <w:t>id</w:t>
       </w:r>
+      <w:proofErr w:type="spellEnd"/>
       <w:r>
         <w:rPr>
           <w:rStyle w:val="a5"/>
@@ -5158,24 +5607,28 @@
         </w:rPr>
         <w:t xml:space="preserve">: </w:t>
       </w:r>
+      <w:proofErr w:type="spellStart"/>
       <w:r>
         <w:rPr>
           <w:rStyle w:val="a5"/>
         </w:rPr>
         <w:t>String</w:t>
       </w:r>
+      <w:proofErr w:type="spellEnd"/>
       <w:r>
         <w:rPr>
           <w:rStyle w:val="a5"/>
         </w:rPr>
         <w:t>&gt;&amp;</w:t>
       </w:r>
+      <w:proofErr w:type="spellStart"/>
       <w:r>
         <w:rPr>
           <w:rStyle w:val="a5"/>
         </w:rPr>
         <w:t>start</w:t>
       </w:r>
+      <w:proofErr w:type="spellEnd"/>
       <w:r>
         <w:rPr>
           <w:rStyle w:val="a5"/>
@@ -5188,6 +5641,7 @@
         </w:rPr>
         <w:t xml:space="preserve">: </w:t>
       </w:r>
+      <w:proofErr w:type="spellStart"/>
       <w:r>
         <w:rPr>
           <w:rStyle w:val="a5"/>
@@ -5195,6 +5649,7 @@
         </w:rPr>
         <w:t>yyyy</w:t>
       </w:r>
+      <w:proofErr w:type="spellEnd"/>
       <w:r>
         <w:rPr>
           <w:rStyle w:val="a5"/>
@@ -5246,6 +5701,7 @@
         </w:rPr>
         <w:t xml:space="preserve">: </w:t>
       </w:r>
+      <w:proofErr w:type="spellStart"/>
       <w:r>
         <w:rPr>
           <w:rStyle w:val="a5"/>
@@ -5253,6 +5709,7 @@
         </w:rPr>
         <w:t>yyyy</w:t>
       </w:r>
+      <w:proofErr w:type="spellEnd"/>
       <w:r>
         <w:rPr>
           <w:rStyle w:val="a5"/>
@@ -5316,12 +5773,14 @@
         </w:rPr>
         <w:t xml:space="preserve">Вид аналитики: </w:t>
       </w:r>
+      <w:proofErr w:type="spellStart"/>
       <w:r>
         <w:rPr>
           <w:rStyle w:val="a5"/>
         </w:rPr>
         <w:t>String</w:t>
       </w:r>
+      <w:proofErr w:type="spellEnd"/>
       <w:r>
         <w:rPr>
           <w:rStyle w:val="a5"/>
@@ -5388,7 +5847,7 @@
         <w:pStyle w:val="2"/>
         <w:keepLines w:val="0"/>
       </w:pPr>
-      <w:bookmarkStart w:id="20" w:name="_Toc85487823"/>
+      <w:bookmarkStart w:id="20" w:name="_Toc90282099"/>
       <w:r>
         <w:t>Тело ответа</w:t>
       </w:r>
@@ -5498,7 +5957,21 @@
           <w:color w:val="080808"/>
         </w:rPr>
         <w:tab/>
-        <w:t>"Сумма": &lt;Сумма начисленной зарплаты: Float&gt;</w:t>
+        <w:t xml:space="preserve">"Сумма": &lt;Сумма начисленной зарплаты: </w:t>
+      </w:r>
+      <w:proofErr w:type="spellStart"/>
+      <w:r>
+        <w:rPr>
+          <w:color w:val="080808"/>
+        </w:rPr>
+        <w:t>Float</w:t>
+      </w:r>
+      <w:proofErr w:type="spellEnd"/>
+      <w:r>
+        <w:rPr>
+          <w:color w:val="080808"/>
+        </w:rPr>
+        <w:t>&gt;</w:t>
       </w:r>
       <w:r>
         <w:rPr>
@@ -5572,7 +6045,7 @@
       <w:pPr>
         <w:pStyle w:val="2"/>
       </w:pPr>
-      <w:bookmarkStart w:id="21" w:name="_Toc85487824"/>
+      <w:bookmarkStart w:id="21" w:name="_Toc90282100"/>
       <w:r>
         <w:t>Пример</w:t>
       </w:r>
@@ -6669,8 +7142,13 @@
         <w:t>«Сортировка операций» будет всегда иметь значение «</w:t>
       </w:r>
       <w:r>
-        <w:t>Выполнено desc</w:t>
-      </w:r>
+        <w:t xml:space="preserve">Выполнено </w:t>
+      </w:r>
+      <w:proofErr w:type="spellStart"/>
+      <w:r>
+        <w:t>desc</w:t>
+      </w:r>
+      <w:proofErr w:type="spellEnd"/>
       <w:r>
         <w:t>» - упорядочить записи по полю «Выполнено» в порядке убывания.</w:t>
       </w:r>
@@ -6740,12 +7218,14 @@
       <w:r>
         <w:t xml:space="preserve"> </w:t>
       </w:r>
+      <w:proofErr w:type="spellStart"/>
       <w:r>
         <w:rPr>
           <w:lang w:val="en-US"/>
         </w:rPr>
         <w:t>yyyy</w:t>
       </w:r>
+      <w:proofErr w:type="spellEnd"/>
       <w:r>
         <w:t>-</w:t>
       </w:r>

</xml_diff>